<commit_message>
Added JavaDocks Documentation and Documentation word
</commit_message>
<xml_diff>
--- a/DOKUMENTACJA.docx
+++ b/DOKUMENTACJA.docx
@@ -32,36 +32,23 @@
           <w:sz w:val="56"/>
           <w:szCs w:val="56"/>
         </w:rPr>
-        <w:t>TeachingWordsApp</w:t>
-      </w:r>
-      <w:proofErr w:type="spellEnd"/>
-    </w:p>
-    <w:p>
-      <w:pPr>
-        <w:jc w:val="center"/>
+        <w:t>Teaching</w:t>
+      </w:r>
+      <w:r>
         <w:rPr>
           <w:sz w:val="56"/>
           <w:szCs w:val="56"/>
         </w:rPr>
-      </w:pPr>
-    </w:p>
-    <w:p>
-      <w:pPr>
-        <w:jc w:val="center"/>
+        <w:t>English</w:t>
+      </w:r>
+      <w:r>
         <w:rPr>
           <w:sz w:val="56"/>
           <w:szCs w:val="56"/>
         </w:rPr>
-      </w:pPr>
-    </w:p>
-    <w:p>
-      <w:pPr>
-        <w:jc w:val="center"/>
-        <w:rPr>
-          <w:sz w:val="56"/>
-          <w:szCs w:val="56"/>
-        </w:rPr>
-      </w:pPr>
+        <w:t>App</w:t>
+      </w:r>
+      <w:proofErr w:type="spellEnd"/>
     </w:p>
     <w:p>
       <w:pPr>
@@ -79,12 +66,12 @@
         </w:rPr>
         <w:drawing>
           <wp:anchor distT="0" distB="0" distL="114300" distR="114300" simplePos="0" relativeHeight="251658240" behindDoc="0" locked="0" layoutInCell="1" allowOverlap="1">
-            <wp:simplePos x="901700" y="3746500"/>
+            <wp:simplePos x="0" y="0"/>
             <wp:positionH relativeFrom="margin">
               <wp:align>center</wp:align>
             </wp:positionH>
             <wp:positionV relativeFrom="margin">
-              <wp:align>center</wp:align>
+              <wp:posOffset>1609016</wp:posOffset>
             </wp:positionV>
             <wp:extent cx="6491713" cy="3162300"/>
             <wp:effectExtent l="0" t="0" r="4445" b="0"/>
@@ -131,6 +118,191 @@
     <w:p>
       <w:pPr>
         <w:rPr>
+          <w:sz w:val="32"/>
+          <w:szCs w:val="56"/>
+        </w:rPr>
+      </w:pPr>
+    </w:p>
+    <w:p>
+      <w:pPr>
+        <w:rPr>
+          <w:sz w:val="32"/>
+          <w:szCs w:val="56"/>
+        </w:rPr>
+      </w:pPr>
+    </w:p>
+    <w:p>
+      <w:pPr>
+        <w:rPr>
+          <w:sz w:val="32"/>
+          <w:szCs w:val="56"/>
+        </w:rPr>
+      </w:pPr>
+    </w:p>
+    <w:p>
+      <w:pPr>
+        <w:rPr>
+          <w:sz w:val="32"/>
+          <w:szCs w:val="56"/>
+        </w:rPr>
+      </w:pPr>
+    </w:p>
+    <w:p>
+      <w:pPr>
+        <w:rPr>
+          <w:sz w:val="32"/>
+          <w:szCs w:val="56"/>
+        </w:rPr>
+      </w:pPr>
+    </w:p>
+    <w:p>
+      <w:pPr>
+        <w:rPr>
+          <w:sz w:val="32"/>
+          <w:szCs w:val="56"/>
+        </w:rPr>
+      </w:pPr>
+    </w:p>
+    <w:p>
+      <w:pPr>
+        <w:rPr>
+          <w:sz w:val="32"/>
+          <w:szCs w:val="56"/>
+        </w:rPr>
+      </w:pPr>
+      <w:r>
+        <w:rPr>
+          <w:sz w:val="32"/>
+          <w:szCs w:val="56"/>
+        </w:rPr>
+        <w:t>Przygotowali:</w:t>
+      </w:r>
+    </w:p>
+    <w:p>
+      <w:pPr>
+        <w:rPr>
+          <w:sz w:val="32"/>
+          <w:szCs w:val="56"/>
+        </w:rPr>
+      </w:pPr>
+      <w:r>
+        <w:rPr>
+          <w:sz w:val="32"/>
+          <w:szCs w:val="56"/>
+        </w:rPr>
+        <w:t>209489 Łukasz Tracz – Team Leader</w:t>
+      </w:r>
+    </w:p>
+    <w:p>
+      <w:pPr>
+        <w:rPr>
+          <w:sz w:val="32"/>
+          <w:szCs w:val="56"/>
+        </w:rPr>
+      </w:pPr>
+      <w:r>
+        <w:rPr>
+          <w:sz w:val="32"/>
+          <w:szCs w:val="56"/>
+        </w:rPr>
+        <w:t xml:space="preserve">209457 Piotr </w:t>
+      </w:r>
+      <w:proofErr w:type="spellStart"/>
+      <w:r>
+        <w:rPr>
+          <w:sz w:val="32"/>
+          <w:szCs w:val="56"/>
+        </w:rPr>
+        <w:t>Sitkowski</w:t>
+      </w:r>
+      <w:proofErr w:type="spellEnd"/>
+      <w:r>
+        <w:rPr>
+          <w:sz w:val="32"/>
+          <w:szCs w:val="56"/>
+        </w:rPr>
+        <w:t xml:space="preserve"> – Front-End</w:t>
+      </w:r>
+    </w:p>
+    <w:p>
+      <w:pPr>
+        <w:rPr>
+          <w:sz w:val="32"/>
+          <w:szCs w:val="56"/>
+        </w:rPr>
+      </w:pPr>
+      <w:r>
+        <w:rPr>
+          <w:sz w:val="32"/>
+          <w:szCs w:val="56"/>
+        </w:rPr>
+        <w:t xml:space="preserve">2062170 </w:t>
+      </w:r>
+      <w:proofErr w:type="spellStart"/>
+      <w:r>
+        <w:rPr>
+          <w:sz w:val="32"/>
+          <w:szCs w:val="56"/>
+        </w:rPr>
+        <w:t>Nazarij</w:t>
+      </w:r>
+      <w:proofErr w:type="spellEnd"/>
+      <w:r>
+        <w:rPr>
+          <w:sz w:val="32"/>
+          <w:szCs w:val="56"/>
+        </w:rPr>
+        <w:t xml:space="preserve"> Tkac</w:t>
+      </w:r>
+      <w:r>
+        <w:rPr>
+          <w:sz w:val="32"/>
+          <w:szCs w:val="56"/>
+        </w:rPr>
+        <w:t>z</w:t>
+      </w:r>
+      <w:r>
+        <w:rPr>
+          <w:sz w:val="32"/>
+          <w:szCs w:val="56"/>
+        </w:rPr>
+        <w:t>uk – Tester</w:t>
+      </w:r>
+    </w:p>
+    <w:p>
+      <w:pPr>
+        <w:rPr>
+          <w:sz w:val="32"/>
+          <w:szCs w:val="56"/>
+        </w:rPr>
+      </w:pPr>
+      <w:r>
+        <w:rPr>
+          <w:sz w:val="32"/>
+          <w:szCs w:val="56"/>
+        </w:rPr>
+        <w:t xml:space="preserve">209385 Paweł Machera – </w:t>
+      </w:r>
+      <w:proofErr w:type="spellStart"/>
+      <w:r>
+        <w:rPr>
+          <w:sz w:val="32"/>
+          <w:szCs w:val="56"/>
+        </w:rPr>
+        <w:t>Back</w:t>
+      </w:r>
+      <w:proofErr w:type="spellEnd"/>
+      <w:r>
+        <w:rPr>
+          <w:sz w:val="32"/>
+          <w:szCs w:val="56"/>
+        </w:rPr>
+        <w:t xml:space="preserve"> End</w:t>
+      </w:r>
+    </w:p>
+    <w:p>
+      <w:pPr>
+        <w:rPr>
           <w:sz w:val="56"/>
           <w:szCs w:val="56"/>
         </w:rPr>
@@ -142,6 +314,22 @@
         </w:rPr>
         <w:br w:type="page"/>
       </w:r>
+    </w:p>
+    <w:p>
+      <w:pPr>
+        <w:rPr>
+          <w:sz w:val="56"/>
+          <w:szCs w:val="56"/>
+        </w:rPr>
+      </w:pPr>
+    </w:p>
+    <w:p>
+      <w:pPr>
+        <w:rPr>
+          <w:sz w:val="56"/>
+          <w:szCs w:val="56"/>
+        </w:rPr>
+      </w:pPr>
     </w:p>
     <w:p>
       <w:pPr>
@@ -163,7 +351,6 @@
           <w:sz w:val="36"/>
           <w:szCs w:val="36"/>
         </w:rPr>
-        <w:lastRenderedPageBreak/>
         <w:t>Wymagania projektowe</w:t>
       </w:r>
     </w:p>
@@ -432,6 +619,32 @@
           <w:szCs w:val="36"/>
         </w:rPr>
         <w:t xml:space="preserve"> Dostępne dla użytkownika okna</w:t>
+      </w:r>
+      <w:r>
+        <w:rPr>
+          <w:rFonts w:ascii="Arial" w:hAnsi="Arial" w:cs="Arial"/>
+          <w:sz w:val="36"/>
+          <w:szCs w:val="36"/>
+        </w:rPr>
+        <w:t xml:space="preserve"> ( warstwa </w:t>
+      </w:r>
+      <w:proofErr w:type="spellStart"/>
+      <w:r>
+        <w:rPr>
+          <w:rFonts w:ascii="Arial" w:hAnsi="Arial" w:cs="Arial"/>
+          <w:sz w:val="36"/>
+          <w:szCs w:val="36"/>
+        </w:rPr>
+        <w:t>View</w:t>
+      </w:r>
+      <w:proofErr w:type="spellEnd"/>
+      <w:r>
+        <w:rPr>
+          <w:rFonts w:ascii="Arial" w:hAnsi="Arial" w:cs="Arial"/>
+          <w:sz w:val="36"/>
+          <w:szCs w:val="36"/>
+        </w:rPr>
+        <w:t xml:space="preserve"> )</w:t>
       </w:r>
     </w:p>
     <w:p>
@@ -1110,23 +1323,21 @@
       <w:r>
         <w:rPr>
           <w:noProof/>
-          <w:sz w:val="36"/>
-          <w:szCs w:val="36"/>
         </w:rPr>
         <w:lastRenderedPageBreak/>
         <w:drawing>
-          <wp:anchor distT="0" distB="0" distL="114300" distR="114300" simplePos="0" relativeHeight="251669504" behindDoc="0" locked="0" layoutInCell="1" allowOverlap="1">
+          <wp:anchor distT="0" distB="0" distL="114300" distR="114300" simplePos="0" relativeHeight="251672576" behindDoc="0" locked="0" layoutInCell="1" allowOverlap="1" wp14:anchorId="3631FE46">
             <wp:simplePos x="0" y="0"/>
-            <wp:positionH relativeFrom="page">
-              <wp:posOffset>320040</wp:posOffset>
+            <wp:positionH relativeFrom="margin">
+              <wp:align>center</wp:align>
             </wp:positionH>
             <wp:positionV relativeFrom="margin">
-              <wp:posOffset>285115</wp:posOffset>
+              <wp:posOffset>392071</wp:posOffset>
             </wp:positionV>
-            <wp:extent cx="6920230" cy="5370830"/>
-            <wp:effectExtent l="0" t="0" r="0" b="1270"/>
-            <wp:wrapSquare wrapText="bothSides"/>
-            <wp:docPr id="14" name="Obraz 14"/>
+            <wp:extent cx="7092950" cy="1388745"/>
+            <wp:effectExtent l="0" t="0" r="0" b="1905"/>
+            <wp:wrapTopAndBottom/>
+            <wp:docPr id="9" name="Obraz 9"/>
             <wp:cNvGraphicFramePr>
               <a:graphicFrameLocks xmlns:a="http://schemas.openxmlformats.org/drawingml/2006/main" noChangeAspect="1"/>
             </wp:cNvGraphicFramePr>
@@ -1134,7 +1345,7 @@
               <a:graphicData uri="http://schemas.openxmlformats.org/drawingml/2006/picture">
                 <pic:pic xmlns:pic="http://schemas.openxmlformats.org/drawingml/2006/picture">
                   <pic:nvPicPr>
-                    <pic:cNvPr id="14" name="Package pl.png"/>
+                    <pic:cNvPr id="1" name=""/>
                     <pic:cNvPicPr/>
                   </pic:nvPicPr>
                   <pic:blipFill>
@@ -1152,7 +1363,7 @@
                   <pic:spPr>
                     <a:xfrm>
                       <a:off x="0" y="0"/>
-                      <a:ext cx="6920230" cy="5370830"/>
+                      <a:ext cx="7092950" cy="1388745"/>
                     </a:xfrm>
                     <a:prstGeom prst="rect">
                       <a:avLst/>
@@ -1177,33 +1388,32 @@
         </w:rPr>
         <w:t xml:space="preserve">Diagram </w:t>
       </w:r>
+      <w:proofErr w:type="spellStart"/>
       <w:r>
         <w:rPr>
           <w:sz w:val="36"/>
           <w:szCs w:val="36"/>
         </w:rPr>
-        <w:t xml:space="preserve">pakietów dla </w:t>
-      </w:r>
-      <w:proofErr w:type="spellStart"/>
+        <w:t>controllerów</w:t>
+      </w:r>
+      <w:proofErr w:type="spellEnd"/>
       <w:r>
         <w:rPr>
           <w:sz w:val="36"/>
           <w:szCs w:val="36"/>
         </w:rPr>
-        <w:t>package</w:t>
-      </w:r>
-      <w:proofErr w:type="spellEnd"/>
+        <w:t xml:space="preserve"> </w:t>
+      </w:r>
       <w:r>
         <w:rPr>
           <w:sz w:val="36"/>
           <w:szCs w:val="36"/>
         </w:rPr>
-        <w:t xml:space="preserve"> model</w:t>
-      </w:r>
-    </w:p>
-    <w:p>
-      <w:pPr>
-        <w:pStyle w:val="Akapitzlist"/>
+        <w:t xml:space="preserve"> ( Warstwa Controller )</w:t>
+      </w:r>
+    </w:p>
+    <w:p>
+      <w:pPr>
         <w:rPr>
           <w:sz w:val="36"/>
           <w:szCs w:val="36"/>
@@ -1211,11 +1421,21 @@
       </w:pPr>
     </w:p>
     <w:p>
-      <w:r>
-        <w:br w:type="page"/>
-      </w:r>
-    </w:p>
-    <w:p/>
+      <w:pPr>
+        <w:rPr>
+          <w:sz w:val="36"/>
+          <w:szCs w:val="36"/>
+        </w:rPr>
+      </w:pPr>
+    </w:p>
+    <w:p>
+      <w:pPr>
+        <w:rPr>
+          <w:sz w:val="36"/>
+          <w:szCs w:val="36"/>
+        </w:rPr>
+      </w:pPr>
+    </w:p>
     <w:p>
       <w:pPr>
         <w:pStyle w:val="Akapitzlist"/>
@@ -1230,22 +1450,29 @@
       </w:pPr>
       <w:r>
         <w:rPr>
-          <w:noProof/>
           <w:sz w:val="36"/>
           <w:szCs w:val="36"/>
         </w:rPr>
+        <w:t>Diagram pakietów ( warstwy Model )</w:t>
+      </w:r>
+    </w:p>
+    <w:p>
+      <w:r>
+        <w:rPr>
+          <w:noProof/>
+        </w:rPr>
         <w:drawing>
-          <wp:anchor distT="0" distB="0" distL="114300" distR="114300" simplePos="0" relativeHeight="251666432" behindDoc="0" locked="0" layoutInCell="1" allowOverlap="1">
+          <wp:anchor distT="0" distB="0" distL="114300" distR="114300" simplePos="0" relativeHeight="251673600" behindDoc="0" locked="0" layoutInCell="1" allowOverlap="1" wp14:anchorId="5E28A57D">
             <wp:simplePos x="0" y="0"/>
             <wp:positionH relativeFrom="margin">
-              <wp:posOffset>-339090</wp:posOffset>
+              <wp:align>center</wp:align>
             </wp:positionH>
             <wp:positionV relativeFrom="margin">
-              <wp:posOffset>568960</wp:posOffset>
+              <wp:posOffset>3410601</wp:posOffset>
             </wp:positionV>
-            <wp:extent cx="6438900" cy="9168130"/>
-            <wp:effectExtent l="0" t="0" r="0" b="0"/>
-            <wp:wrapSquare wrapText="bothSides"/>
+            <wp:extent cx="6927850" cy="5406390"/>
+            <wp:effectExtent l="0" t="0" r="6350" b="3810"/>
+            <wp:wrapTopAndBottom/>
             <wp:docPr id="11" name="Obraz 11"/>
             <wp:cNvGraphicFramePr>
               <a:graphicFrameLocks xmlns:a="http://schemas.openxmlformats.org/drawingml/2006/main" noChangeAspect="1"/>
@@ -1254,11 +1481,11 @@
               <a:graphicData uri="http://schemas.openxmlformats.org/drawingml/2006/picture">
                 <pic:pic xmlns:pic="http://schemas.openxmlformats.org/drawingml/2006/picture">
                   <pic:nvPicPr>
-                    <pic:cNvPr id="11" name="controllers diagram.png"/>
+                    <pic:cNvPr id="1" name=""/>
                     <pic:cNvPicPr/>
                   </pic:nvPicPr>
                   <pic:blipFill>
-                    <a:blip r:embed="rId17" cstate="print">
+                    <a:blip r:embed="rId17">
                       <a:extLst>
                         <a:ext uri="{28A0092B-C50C-407E-A947-70E740481C1C}">
                           <a14:useLocalDpi xmlns:a14="http://schemas.microsoft.com/office/drawing/2010/main" val="0"/>
@@ -1272,7 +1499,7 @@
                   <pic:spPr>
                     <a:xfrm>
                       <a:off x="0" y="0"/>
-                      <a:ext cx="6438900" cy="9168130"/>
+                      <a:ext cx="6927850" cy="5406390"/>
                     </a:xfrm>
                     <a:prstGeom prst="rect">
                       <a:avLst/>
@@ -1290,69 +1517,33 @@
           </wp:anchor>
         </w:drawing>
       </w:r>
-      <w:r>
-        <w:rPr>
-          <w:sz w:val="36"/>
-          <w:szCs w:val="36"/>
-        </w:rPr>
-        <w:t xml:space="preserve">Diagram </w:t>
-      </w:r>
-      <w:proofErr w:type="spellStart"/>
-      <w:r>
-        <w:rPr>
-          <w:sz w:val="36"/>
-          <w:szCs w:val="36"/>
-        </w:rPr>
-        <w:t>class</w:t>
-      </w:r>
-      <w:proofErr w:type="spellEnd"/>
-      <w:r>
-        <w:rPr>
-          <w:sz w:val="36"/>
-          <w:szCs w:val="36"/>
-        </w:rPr>
-        <w:t xml:space="preserve"> dla </w:t>
-      </w:r>
-      <w:proofErr w:type="spellStart"/>
-      <w:r>
-        <w:rPr>
-          <w:sz w:val="36"/>
-          <w:szCs w:val="36"/>
-        </w:rPr>
-        <w:t>Controllerów</w:t>
-      </w:r>
-      <w:proofErr w:type="spellEnd"/>
-    </w:p>
-    <w:p>
-      <w:pPr>
-        <w:pStyle w:val="Akapitzlist"/>
-        <w:numPr>
-          <w:ilvl w:val="0"/>
-          <w:numId w:val="9"/>
-        </w:numPr>
-        <w:rPr>
-          <w:sz w:val="36"/>
-          <w:szCs w:val="36"/>
-        </w:rPr>
-      </w:pPr>
+    </w:p>
+    <w:p/>
+    <w:p>
+      <w:r>
+        <w:br w:type="page"/>
+      </w:r>
+    </w:p>
+    <w:p>
       <w:r>
         <w:rPr>
           <w:noProof/>
+          <w:sz w:val="28"/>
         </w:rPr>
         <w:lastRenderedPageBreak/>
         <w:drawing>
-          <wp:anchor distT="0" distB="0" distL="114300" distR="114300" simplePos="0" relativeHeight="251667456" behindDoc="0" locked="0" layoutInCell="1" allowOverlap="1">
+          <wp:anchor distT="0" distB="0" distL="114300" distR="114300" simplePos="0" relativeHeight="251674624" behindDoc="0" locked="0" layoutInCell="1" allowOverlap="1" wp14:anchorId="2EA4D8CB">
             <wp:simplePos x="0" y="0"/>
-            <wp:positionH relativeFrom="page">
-              <wp:posOffset>318135</wp:posOffset>
+            <wp:positionH relativeFrom="margin">
+              <wp:align>center</wp:align>
             </wp:positionH>
             <wp:positionV relativeFrom="margin">
-              <wp:posOffset>352425</wp:posOffset>
+              <wp:posOffset>510650</wp:posOffset>
             </wp:positionV>
-            <wp:extent cx="6924040" cy="5246370"/>
+            <wp:extent cx="7132320" cy="2267585"/>
             <wp:effectExtent l="0" t="0" r="0" b="0"/>
-            <wp:wrapSquare wrapText="bothSides"/>
-            <wp:docPr id="12" name="Obraz 12"/>
+            <wp:wrapTopAndBottom/>
+            <wp:docPr id="15" name="Obraz 15"/>
             <wp:cNvGraphicFramePr>
               <a:graphicFrameLocks xmlns:a="http://schemas.openxmlformats.org/drawingml/2006/main" noChangeAspect="1"/>
             </wp:cNvGraphicFramePr>
@@ -1360,11 +1551,11 @@
               <a:graphicData uri="http://schemas.openxmlformats.org/drawingml/2006/picture">
                 <pic:pic xmlns:pic="http://schemas.openxmlformats.org/drawingml/2006/picture">
                   <pic:nvPicPr>
-                    <pic:cNvPr id="12" name="Package dao.png"/>
+                    <pic:cNvPr id="1" name=""/>
                     <pic:cNvPicPr/>
                   </pic:nvPicPr>
                   <pic:blipFill>
-                    <a:blip r:embed="rId18" cstate="print">
+                    <a:blip r:embed="rId18">
                       <a:extLst>
                         <a:ext uri="{28A0092B-C50C-407E-A947-70E740481C1C}">
                           <a14:useLocalDpi xmlns:a14="http://schemas.microsoft.com/office/drawing/2010/main" val="0"/>
@@ -1378,7 +1569,7 @@
                   <pic:spPr>
                     <a:xfrm>
                       <a:off x="0" y="0"/>
-                      <a:ext cx="6924040" cy="5246370"/>
+                      <a:ext cx="7132320" cy="2267585"/>
                     </a:xfrm>
                     <a:prstGeom prst="rect">
                       <a:avLst/>
@@ -1396,40 +1587,56 @@
           </wp:anchor>
         </w:drawing>
       </w:r>
-      <w:r>
-        <w:rPr>
-          <w:sz w:val="36"/>
-          <w:szCs w:val="36"/>
-        </w:rPr>
-        <w:t xml:space="preserve">Diagram </w:t>
-      </w:r>
-      <w:proofErr w:type="spellStart"/>
-      <w:r>
-        <w:rPr>
-          <w:sz w:val="36"/>
-          <w:szCs w:val="36"/>
-        </w:rPr>
-        <w:t>class</w:t>
-      </w:r>
-      <w:proofErr w:type="spellEnd"/>
-      <w:r>
-        <w:rPr>
-          <w:sz w:val="36"/>
-          <w:szCs w:val="36"/>
-        </w:rPr>
-        <w:t xml:space="preserve"> dla warstwy DAO</w:t>
-      </w:r>
     </w:p>
     <w:p>
       <w:pPr>
         <w:pStyle w:val="Akapitzlist"/>
         <w:numPr>
-          <w:ilvl w:val="0"/>
+          <w:ilvl w:val="1"/>
           <w:numId w:val="9"/>
         </w:numPr>
         <w:rPr>
-          <w:sz w:val="36"/>
-          <w:szCs w:val="36"/>
+          <w:sz w:val="28"/>
+        </w:rPr>
+      </w:pPr>
+      <w:r>
+        <w:rPr>
+          <w:sz w:val="28"/>
+        </w:rPr>
+        <w:t xml:space="preserve">Diagram </w:t>
+      </w:r>
+      <w:proofErr w:type="spellStart"/>
+      <w:r>
+        <w:rPr>
+          <w:sz w:val="28"/>
+        </w:rPr>
+        <w:t>class</w:t>
+      </w:r>
+      <w:proofErr w:type="spellEnd"/>
+      <w:r>
+        <w:rPr>
+          <w:sz w:val="28"/>
+        </w:rPr>
+        <w:t xml:space="preserve"> i interfejsów pakietu </w:t>
+      </w:r>
+      <w:proofErr w:type="spellStart"/>
+      <w:r>
+        <w:rPr>
+          <w:sz w:val="28"/>
+        </w:rPr>
+        <w:t>dao</w:t>
+      </w:r>
+      <w:proofErr w:type="spellEnd"/>
+    </w:p>
+    <w:p>
+      <w:pPr>
+        <w:pStyle w:val="Akapitzlist"/>
+        <w:numPr>
+          <w:ilvl w:val="1"/>
+          <w:numId w:val="9"/>
+        </w:numPr>
+        <w:rPr>
+          <w:sz w:val="28"/>
         </w:rPr>
       </w:pPr>
       <w:r>
@@ -1437,18 +1644,18 @@
           <w:noProof/>
         </w:rPr>
         <w:drawing>
-          <wp:anchor distT="0" distB="0" distL="114300" distR="114300" simplePos="0" relativeHeight="251668480" behindDoc="0" locked="0" layoutInCell="1" allowOverlap="1">
+          <wp:anchor distT="0" distB="0" distL="114300" distR="114300" simplePos="0" relativeHeight="251675648" behindDoc="0" locked="0" layoutInCell="1" allowOverlap="1" wp14:anchorId="28414404">
             <wp:simplePos x="0" y="0"/>
             <wp:positionH relativeFrom="margin">
-              <wp:posOffset>-624840</wp:posOffset>
+              <wp:posOffset>1152872</wp:posOffset>
             </wp:positionH>
             <wp:positionV relativeFrom="margin">
-              <wp:posOffset>5915660</wp:posOffset>
+              <wp:posOffset>3002208</wp:posOffset>
             </wp:positionV>
-            <wp:extent cx="7010400" cy="4382135"/>
-            <wp:effectExtent l="0" t="0" r="0" b="0"/>
-            <wp:wrapSquare wrapText="bothSides"/>
-            <wp:docPr id="13" name="Obraz 13"/>
+            <wp:extent cx="3421380" cy="7216140"/>
+            <wp:effectExtent l="0" t="0" r="7620" b="3810"/>
+            <wp:wrapTopAndBottom/>
+            <wp:docPr id="19" name="Obraz 19"/>
             <wp:cNvGraphicFramePr>
               <a:graphicFrameLocks xmlns:a="http://schemas.openxmlformats.org/drawingml/2006/main" noChangeAspect="1"/>
             </wp:cNvGraphicFramePr>
@@ -1456,7 +1663,7 @@
               <a:graphicData uri="http://schemas.openxmlformats.org/drawingml/2006/picture">
                 <pic:pic xmlns:pic="http://schemas.openxmlformats.org/drawingml/2006/picture">
                   <pic:nvPicPr>
-                    <pic:cNvPr id="13" name="dao Test.png"/>
+                    <pic:cNvPr id="1" name=""/>
                     <pic:cNvPicPr/>
                   </pic:nvPicPr>
                   <pic:blipFill>
@@ -1474,7 +1681,7 @@
                   <pic:spPr>
                     <a:xfrm>
                       <a:off x="0" y="0"/>
-                      <a:ext cx="7010400" cy="4382135"/>
+                      <a:ext cx="3421380" cy="7216140"/>
                     </a:xfrm>
                     <a:prstGeom prst="rect">
                       <a:avLst/>
@@ -1493,49 +1700,40 @@
         </w:drawing>
       </w:r>
       <w:r>
-        <w:rPr>
-          <w:sz w:val="36"/>
-          <w:szCs w:val="36"/>
+        <w:t xml:space="preserve"> </w:t>
+      </w:r>
+      <w:r>
+        <w:rPr>
+          <w:sz w:val="28"/>
         </w:rPr>
         <w:t xml:space="preserve">Diagram </w:t>
       </w:r>
       <w:proofErr w:type="spellStart"/>
       <w:r>
         <w:rPr>
-          <w:sz w:val="36"/>
-          <w:szCs w:val="36"/>
+          <w:sz w:val="28"/>
         </w:rPr>
         <w:t>class</w:t>
       </w:r>
       <w:proofErr w:type="spellEnd"/>
       <w:r>
         <w:rPr>
-          <w:sz w:val="36"/>
-          <w:szCs w:val="36"/>
-        </w:rPr>
-        <w:t xml:space="preserve"> testowych dla </w:t>
+          <w:sz w:val="28"/>
+        </w:rPr>
+        <w:t xml:space="preserve"> z metodami pakietu </w:t>
       </w:r>
       <w:proofErr w:type="spellStart"/>
       <w:r>
         <w:rPr>
-          <w:sz w:val="36"/>
-          <w:szCs w:val="36"/>
-        </w:rPr>
-        <w:t>M</w:t>
-      </w:r>
-      <w:r>
-        <w:rPr>
-          <w:sz w:val="36"/>
-          <w:szCs w:val="36"/>
-        </w:rPr>
-        <w:t>a</w:t>
-      </w:r>
-      <w:r>
-        <w:rPr>
-          <w:sz w:val="36"/>
-          <w:szCs w:val="36"/>
-        </w:rPr>
-        <w:t>nage</w:t>
+          <w:sz w:val="28"/>
+        </w:rPr>
+        <w:t>cs</w:t>
+      </w:r>
+      <w:r>
+        <w:rPr>
+          <w:sz w:val="28"/>
+        </w:rPr>
+        <w:t>v</w:t>
       </w:r>
       <w:proofErr w:type="spellEnd"/>
     </w:p>
@@ -1543,26 +1741,33 @@
       <w:pPr>
         <w:pStyle w:val="Akapitzlist"/>
         <w:numPr>
-          <w:ilvl w:val="0"/>
+          <w:ilvl w:val="1"/>
           <w:numId w:val="9"/>
         </w:numPr>
         <w:rPr>
-          <w:sz w:val="36"/>
+          <w:sz w:val="28"/>
           <w:szCs w:val="36"/>
         </w:rPr>
       </w:pPr>
       <w:r>
         <w:rPr>
-          <w:sz w:val="36"/>
+          <w:sz w:val="28"/>
           <w:szCs w:val="36"/>
         </w:rPr>
         <w:lastRenderedPageBreak/>
+        <w:t xml:space="preserve"> </w:t>
+      </w:r>
+      <w:r>
+        <w:rPr>
+          <w:sz w:val="28"/>
+          <w:szCs w:val="36"/>
+        </w:rPr>
         <w:t xml:space="preserve">Diagram </w:t>
       </w:r>
       <w:proofErr w:type="spellStart"/>
       <w:r>
         <w:rPr>
-          <w:sz w:val="36"/>
+          <w:sz w:val="28"/>
           <w:szCs w:val="36"/>
         </w:rPr>
         <w:t>class</w:t>
@@ -1570,152 +1775,31 @@
       <w:proofErr w:type="spellEnd"/>
       <w:r>
         <w:rPr>
-          <w:sz w:val="36"/>
+          <w:sz w:val="28"/>
           <w:szCs w:val="36"/>
         </w:rPr>
-        <w:t xml:space="preserve"> dla </w:t>
+        <w:t xml:space="preserve"> encji ( pakiet </w:t>
       </w:r>
       <w:proofErr w:type="spellStart"/>
       <w:r>
         <w:rPr>
-          <w:sz w:val="36"/>
+          <w:sz w:val="28"/>
           <w:szCs w:val="36"/>
         </w:rPr>
-        <w:t>package</w:t>
+        <w:t>entities</w:t>
       </w:r>
       <w:proofErr w:type="spellEnd"/>
       <w:r>
         <w:rPr>
-          <w:sz w:val="36"/>
+          <w:sz w:val="28"/>
           <w:szCs w:val="36"/>
         </w:rPr>
-        <w:t xml:space="preserve"> model</w:t>
-      </w:r>
-    </w:p>
-    <w:p>
-      <w:pPr>
-        <w:ind w:left="360"/>
-        <w:rPr>
-          <w:sz w:val="36"/>
-          <w:szCs w:val="36"/>
-        </w:rPr>
-      </w:pPr>
-    </w:p>
-    <w:p/>
-    <w:p/>
-    <w:p/>
-    <w:p/>
-    <w:p/>
-    <w:p/>
-    <w:p/>
-    <w:p>
+        <w:t xml:space="preserve"> )</w:t>
+      </w:r>
       <w:r>
         <w:rPr>
           <w:noProof/>
         </w:rPr>
-        <w:drawing>
-          <wp:anchor distT="0" distB="0" distL="114300" distR="114300" simplePos="0" relativeHeight="251670528" behindDoc="0" locked="0" layoutInCell="1" allowOverlap="1">
-            <wp:simplePos x="0" y="0"/>
-            <wp:positionH relativeFrom="margin">
-              <wp:posOffset>-1800225</wp:posOffset>
-            </wp:positionH>
-            <wp:positionV relativeFrom="margin">
-              <wp:posOffset>2597785</wp:posOffset>
-            </wp:positionV>
-            <wp:extent cx="9447530" cy="5131435"/>
-            <wp:effectExtent l="5397" t="0" r="6668" b="6667"/>
-            <wp:wrapSquare wrapText="bothSides"/>
-            <wp:docPr id="15" name="Obraz 15"/>
-            <wp:cNvGraphicFramePr>
-              <a:graphicFrameLocks xmlns:a="http://schemas.openxmlformats.org/drawingml/2006/main" noChangeAspect="1"/>
-            </wp:cNvGraphicFramePr>
-            <a:graphic xmlns:a="http://schemas.openxmlformats.org/drawingml/2006/main">
-              <a:graphicData uri="http://schemas.openxmlformats.org/drawingml/2006/picture">
-                <pic:pic xmlns:pic="http://schemas.openxmlformats.org/drawingml/2006/picture">
-                  <pic:nvPicPr>
-                    <pic:cNvPr id="15" name="Package model class.png"/>
-                    <pic:cNvPicPr/>
-                  </pic:nvPicPr>
-                  <pic:blipFill>
-                    <a:blip r:embed="rId20" cstate="print">
-                      <a:extLst>
-                        <a:ext uri="{28A0092B-C50C-407E-A947-70E740481C1C}">
-                          <a14:useLocalDpi xmlns:a14="http://schemas.microsoft.com/office/drawing/2010/main" val="0"/>
-                        </a:ext>
-                      </a:extLst>
-                    </a:blip>
-                    <a:stretch>
-                      <a:fillRect/>
-                    </a:stretch>
-                  </pic:blipFill>
-                  <pic:spPr>
-                    <a:xfrm rot="16200000">
-                      <a:off x="0" y="0"/>
-                      <a:ext cx="9447530" cy="5131435"/>
-                    </a:xfrm>
-                    <a:prstGeom prst="rect">
-                      <a:avLst/>
-                    </a:prstGeom>
-                  </pic:spPr>
-                </pic:pic>
-              </a:graphicData>
-            </a:graphic>
-            <wp14:sizeRelH relativeFrom="margin">
-              <wp14:pctWidth>0</wp14:pctWidth>
-            </wp14:sizeRelH>
-            <wp14:sizeRelV relativeFrom="margin">
-              <wp14:pctHeight>0</wp14:pctHeight>
-            </wp14:sizeRelV>
-          </wp:anchor>
-        </w:drawing>
-      </w:r>
-    </w:p>
-    <w:p/>
-    <w:p/>
-    <w:p/>
-    <w:p/>
-    <w:p/>
-    <w:p/>
-    <w:p/>
-    <w:p/>
-    <w:p/>
-    <w:p/>
-    <w:p/>
-    <w:p/>
-    <w:p/>
-    <w:p/>
-    <w:p/>
-    <w:p/>
-    <w:p/>
-    <w:p/>
-    <w:p/>
-    <w:p/>
-    <w:p/>
-    <w:p/>
-    <w:p>
-      <w:r>
-        <w:br w:type="page"/>
-      </w:r>
-    </w:p>
-    <w:p>
-      <w:pPr>
-        <w:pStyle w:val="Akapitzlist"/>
-        <w:numPr>
-          <w:ilvl w:val="0"/>
-          <w:numId w:val="9"/>
-        </w:numPr>
-        <w:rPr>
-          <w:sz w:val="36"/>
-          <w:szCs w:val="36"/>
-        </w:rPr>
-      </w:pPr>
-      <w:r>
-        <w:rPr>
-          <w:noProof/>
-          <w:sz w:val="36"/>
-          <w:szCs w:val="36"/>
-        </w:rPr>
-        <w:lastRenderedPageBreak/>
         <w:drawing>
           <wp:anchor distT="0" distB="0" distL="114300" distR="114300" simplePos="0" relativeHeight="251671552" behindDoc="0" locked="0" layoutInCell="1" allowOverlap="1">
             <wp:simplePos x="0" y="0"/>
@@ -1740,7 +1824,7 @@
                     <pic:cNvPicPr/>
                   </pic:nvPicPr>
                   <pic:blipFill>
-                    <a:blip r:embed="rId21">
+                    <a:blip r:embed="rId20">
                       <a:extLst>
                         <a:ext uri="{28A0092B-C50C-407E-A947-70E740481C1C}">
                           <a14:useLocalDpi xmlns:a14="http://schemas.microsoft.com/office/drawing/2010/main" val="0"/>
@@ -1766,125 +1850,45 @@
           </wp:anchor>
         </w:drawing>
       </w:r>
-      <w:r>
+    </w:p>
+    <w:p>
+      <w:pPr>
         <w:rPr>
           <w:sz w:val="36"/>
           <w:szCs w:val="36"/>
         </w:rPr>
-        <w:t xml:space="preserve">Diagram </w:t>
-      </w:r>
-      <w:proofErr w:type="spellStart"/>
-      <w:r>
-        <w:rPr>
-          <w:sz w:val="36"/>
-          <w:szCs w:val="36"/>
-        </w:rPr>
-        <w:t>class</w:t>
-      </w:r>
-      <w:proofErr w:type="spellEnd"/>
-      <w:r>
-        <w:rPr>
-          <w:sz w:val="36"/>
-          <w:szCs w:val="36"/>
-        </w:rPr>
-        <w:t xml:space="preserve"> encji</w:t>
-      </w:r>
-    </w:p>
-    <w:p>
-      <w:pPr>
-        <w:rPr>
-          <w:sz w:val="36"/>
-          <w:szCs w:val="36"/>
-        </w:rPr>
-      </w:pPr>
-      <w:r>
-        <w:rPr>
-          <w:sz w:val="36"/>
-          <w:szCs w:val="36"/>
-        </w:rPr>
-        <w:br w:type="page"/>
-      </w:r>
+      </w:pPr>
     </w:p>
     <w:p>
       <w:pPr>
         <w:pStyle w:val="Akapitzlist"/>
         <w:numPr>
-          <w:ilvl w:val="0"/>
+          <w:ilvl w:val="1"/>
           <w:numId w:val="9"/>
         </w:numPr>
         <w:rPr>
-          <w:sz w:val="36"/>
+          <w:sz w:val="28"/>
           <w:szCs w:val="36"/>
         </w:rPr>
       </w:pPr>
       <w:r>
         <w:rPr>
-          <w:sz w:val="36"/>
-          <w:szCs w:val="36"/>
-        </w:rPr>
-        <w:lastRenderedPageBreak/>
-        <w:t xml:space="preserve">Diagram </w:t>
-      </w:r>
-      <w:proofErr w:type="spellStart"/>
-      <w:r>
-        <w:rPr>
-          <w:sz w:val="36"/>
-          <w:szCs w:val="36"/>
-        </w:rPr>
-        <w:t>class</w:t>
-      </w:r>
-      <w:proofErr w:type="spellEnd"/>
-      <w:r>
-        <w:rPr>
-          <w:sz w:val="36"/>
-          <w:szCs w:val="36"/>
-        </w:rPr>
-        <w:t xml:space="preserve"> </w:t>
-      </w:r>
-      <w:proofErr w:type="spellStart"/>
-      <w:r>
-        <w:rPr>
-          <w:sz w:val="36"/>
-          <w:szCs w:val="36"/>
-        </w:rPr>
-        <w:t>package</w:t>
-      </w:r>
-      <w:proofErr w:type="spellEnd"/>
-      <w:r>
-        <w:rPr>
-          <w:sz w:val="36"/>
-          <w:szCs w:val="36"/>
-        </w:rPr>
-        <w:t xml:space="preserve"> CSV</w:t>
-      </w:r>
-    </w:p>
-    <w:p>
-      <w:pPr>
-        <w:pStyle w:val="Akapitzlist"/>
-        <w:rPr>
-          <w:sz w:val="36"/>
-          <w:szCs w:val="36"/>
-        </w:rPr>
-      </w:pPr>
-      <w:r>
-        <w:rPr>
           <w:noProof/>
-          <w:sz w:val="36"/>
-          <w:szCs w:val="36"/>
+          <w:sz w:val="18"/>
         </w:rPr>
         <w:drawing>
-          <wp:anchor distT="0" distB="0" distL="114300" distR="114300" simplePos="0" relativeHeight="251672576" behindDoc="0" locked="0" layoutInCell="1" allowOverlap="1">
-            <wp:simplePos x="1360714" y="478971"/>
-            <wp:positionH relativeFrom="column">
-              <wp:align>left</wp:align>
+          <wp:anchor distT="0" distB="0" distL="114300" distR="114300" simplePos="0" relativeHeight="251676672" behindDoc="0" locked="0" layoutInCell="1" allowOverlap="1" wp14:anchorId="504B026D">
+            <wp:simplePos x="0" y="0"/>
+            <wp:positionH relativeFrom="margin">
+              <wp:align>center</wp:align>
             </wp:positionH>
-            <wp:positionV relativeFrom="paragraph">
-              <wp:align>top</wp:align>
+            <wp:positionV relativeFrom="margin">
+              <wp:posOffset>6911755</wp:posOffset>
             </wp:positionV>
-            <wp:extent cx="2884715" cy="8524275"/>
-            <wp:effectExtent l="0" t="0" r="0" b="0"/>
-            <wp:wrapSquare wrapText="bothSides"/>
-            <wp:docPr id="17" name="Obraz 17"/>
+            <wp:extent cx="7001510" cy="1625600"/>
+            <wp:effectExtent l="0" t="0" r="8890" b="0"/>
+            <wp:wrapTopAndBottom/>
+            <wp:docPr id="20" name="Obraz 20"/>
             <wp:cNvGraphicFramePr>
               <a:graphicFrameLocks xmlns:a="http://schemas.openxmlformats.org/drawingml/2006/main" noChangeAspect="1"/>
             </wp:cNvGraphicFramePr>
@@ -1892,11 +1896,11 @@
               <a:graphicData uri="http://schemas.openxmlformats.org/drawingml/2006/picture">
                 <pic:pic xmlns:pic="http://schemas.openxmlformats.org/drawingml/2006/picture">
                   <pic:nvPicPr>
-                    <pic:cNvPr id="17" name="Package csv.png"/>
+                    <pic:cNvPr id="1" name=""/>
                     <pic:cNvPicPr/>
                   </pic:nvPicPr>
                   <pic:blipFill>
-                    <a:blip r:embed="rId22" cstate="print">
+                    <a:blip r:embed="rId21">
                       <a:extLst>
                         <a:ext uri="{28A0092B-C50C-407E-A947-70E740481C1C}">
                           <a14:useLocalDpi xmlns:a14="http://schemas.microsoft.com/office/drawing/2010/main" val="0"/>
@@ -1910,215 +1914,7 @@
                   <pic:spPr>
                     <a:xfrm>
                       <a:off x="0" y="0"/>
-                      <a:ext cx="2884715" cy="8524275"/>
-                    </a:xfrm>
-                    <a:prstGeom prst="rect">
-                      <a:avLst/>
-                    </a:prstGeom>
-                  </pic:spPr>
-                </pic:pic>
-              </a:graphicData>
-            </a:graphic>
-          </wp:anchor>
-        </w:drawing>
-      </w:r>
-    </w:p>
-    <w:p/>
-    <w:p/>
-    <w:p>
-      <w:bookmarkStart w:id="0" w:name="_GoBack"/>
-      <w:bookmarkEnd w:id="0"/>
-    </w:p>
-    <w:p/>
-    <w:p/>
-    <w:p/>
-    <w:p/>
-    <w:p/>
-    <w:p/>
-    <w:p/>
-    <w:p/>
-    <w:p/>
-    <w:p/>
-    <w:p/>
-    <w:p/>
-    <w:p/>
-    <w:p/>
-    <w:p/>
-    <w:p/>
-    <w:p/>
-    <w:p/>
-    <w:p/>
-    <w:p/>
-    <w:p/>
-    <w:p/>
-    <w:p/>
-    <w:p>
-      <w:pPr>
-        <w:pStyle w:val="Akapitzlist"/>
-        <w:tabs>
-          <w:tab w:val="left" w:pos="1817"/>
-        </w:tabs>
-        <w:rPr>
-          <w:sz w:val="36"/>
-          <w:szCs w:val="36"/>
-        </w:rPr>
-      </w:pPr>
-      <w:r>
-        <w:rPr>
-          <w:sz w:val="36"/>
-          <w:szCs w:val="36"/>
-        </w:rPr>
-        <w:tab/>
-      </w:r>
-    </w:p>
-    <w:p>
-      <w:pPr>
-        <w:pStyle w:val="Akapitzlist"/>
-        <w:tabs>
-          <w:tab w:val="left" w:pos="1817"/>
-        </w:tabs>
-        <w:rPr>
-          <w:sz w:val="36"/>
-          <w:szCs w:val="36"/>
-        </w:rPr>
-      </w:pPr>
-    </w:p>
-    <w:p>
-      <w:pPr>
-        <w:rPr>
-          <w:sz w:val="36"/>
-          <w:szCs w:val="36"/>
-        </w:rPr>
-      </w:pPr>
-      <w:r>
-        <w:rPr>
-          <w:sz w:val="36"/>
-          <w:szCs w:val="36"/>
-        </w:rPr>
-        <w:br w:type="page"/>
-      </w:r>
-    </w:p>
-    <w:p>
-      <w:pPr>
-        <w:pStyle w:val="Akapitzlist"/>
-        <w:numPr>
-          <w:ilvl w:val="0"/>
-          <w:numId w:val="9"/>
-        </w:numPr>
-        <w:tabs>
-          <w:tab w:val="left" w:pos="1817"/>
-        </w:tabs>
-        <w:rPr>
-          <w:sz w:val="36"/>
-          <w:szCs w:val="36"/>
-        </w:rPr>
-      </w:pPr>
-      <w:r>
-        <w:rPr>
-          <w:sz w:val="36"/>
-          <w:szCs w:val="36"/>
-        </w:rPr>
-        <w:lastRenderedPageBreak/>
-        <w:t xml:space="preserve">Diagram </w:t>
-      </w:r>
-      <w:proofErr w:type="spellStart"/>
-      <w:r>
-        <w:rPr>
-          <w:sz w:val="36"/>
-          <w:szCs w:val="36"/>
-        </w:rPr>
-        <w:t>class</w:t>
-      </w:r>
-      <w:proofErr w:type="spellEnd"/>
-      <w:r>
-        <w:rPr>
-          <w:sz w:val="36"/>
-          <w:szCs w:val="36"/>
-        </w:rPr>
-        <w:t xml:space="preserve"> </w:t>
-      </w:r>
-      <w:proofErr w:type="spellStart"/>
-      <w:r>
-        <w:rPr>
-          <w:sz w:val="36"/>
-          <w:szCs w:val="36"/>
-        </w:rPr>
-        <w:t>package</w:t>
-      </w:r>
-      <w:proofErr w:type="spellEnd"/>
-      <w:r>
-        <w:rPr>
-          <w:sz w:val="36"/>
-          <w:szCs w:val="36"/>
-        </w:rPr>
-        <w:t xml:space="preserve"> </w:t>
-      </w:r>
-      <w:proofErr w:type="spellStart"/>
-      <w:r>
-        <w:rPr>
-          <w:sz w:val="36"/>
-          <w:szCs w:val="36"/>
-        </w:rPr>
-        <w:t>mechanicsOfQuestion</w:t>
-      </w:r>
-      <w:proofErr w:type="spellEnd"/>
-    </w:p>
-    <w:p>
-      <w:pPr>
-        <w:pStyle w:val="Akapitzlist"/>
-        <w:tabs>
-          <w:tab w:val="left" w:pos="1817"/>
-        </w:tabs>
-        <w:rPr>
-          <w:sz w:val="36"/>
-          <w:szCs w:val="36"/>
-        </w:rPr>
-      </w:pPr>
-      <w:r>
-        <w:rPr>
-          <w:noProof/>
-          <w:sz w:val="36"/>
-          <w:szCs w:val="36"/>
-        </w:rPr>
-        <w:drawing>
-          <wp:anchor distT="0" distB="0" distL="114300" distR="114300" simplePos="0" relativeHeight="251673600" behindDoc="0" locked="0" layoutInCell="1" allowOverlap="1">
-            <wp:simplePos x="0" y="0"/>
-            <wp:positionH relativeFrom="margin">
-              <wp:posOffset>548005</wp:posOffset>
-            </wp:positionH>
-            <wp:positionV relativeFrom="margin">
-              <wp:posOffset>504190</wp:posOffset>
-            </wp:positionV>
-            <wp:extent cx="4600575" cy="8489950"/>
-            <wp:effectExtent l="0" t="0" r="9525" b="6350"/>
-            <wp:wrapSquare wrapText="bothSides"/>
-            <wp:docPr id="18" name="Obraz 18"/>
-            <wp:cNvGraphicFramePr>
-              <a:graphicFrameLocks xmlns:a="http://schemas.openxmlformats.org/drawingml/2006/main" noChangeAspect="1"/>
-            </wp:cNvGraphicFramePr>
-            <a:graphic xmlns:a="http://schemas.openxmlformats.org/drawingml/2006/main">
-              <a:graphicData uri="http://schemas.openxmlformats.org/drawingml/2006/picture">
-                <pic:pic xmlns:pic="http://schemas.openxmlformats.org/drawingml/2006/picture">
-                  <pic:nvPicPr>
-                    <pic:cNvPr id="18" name="Package mechanicsOfQuestion.png"/>
-                    <pic:cNvPicPr/>
-                  </pic:nvPicPr>
-                  <pic:blipFill>
-                    <a:blip r:embed="rId23" cstate="print">
-                      <a:extLst>
-                        <a:ext uri="{28A0092B-C50C-407E-A947-70E740481C1C}">
-                          <a14:useLocalDpi xmlns:a14="http://schemas.microsoft.com/office/drawing/2010/main" val="0"/>
-                        </a:ext>
-                      </a:extLst>
-                    </a:blip>
-                    <a:stretch>
-                      <a:fillRect/>
-                    </a:stretch>
-                  </pic:blipFill>
-                  <pic:spPr>
-                    <a:xfrm>
-                      <a:off x="0" y="0"/>
-                      <a:ext cx="4600575" cy="8489950"/>
+                      <a:ext cx="7001510" cy="1625600"/>
                     </a:xfrm>
                     <a:prstGeom prst="rect">
                       <a:avLst/>
@@ -2138,11 +1934,1091 @@
       </w:r>
       <w:r>
         <w:rPr>
+          <w:sz w:val="28"/>
+          <w:szCs w:val="36"/>
+        </w:rPr>
+        <w:t xml:space="preserve"> </w:t>
+      </w:r>
+      <w:r>
+        <w:rPr>
+          <w:sz w:val="28"/>
+          <w:szCs w:val="36"/>
+        </w:rPr>
+        <w:t xml:space="preserve">Diagram </w:t>
+      </w:r>
+      <w:proofErr w:type="spellStart"/>
+      <w:r>
+        <w:rPr>
+          <w:sz w:val="28"/>
+          <w:szCs w:val="36"/>
+        </w:rPr>
+        <w:t>class</w:t>
+      </w:r>
+      <w:proofErr w:type="spellEnd"/>
+      <w:r>
+        <w:rPr>
+          <w:sz w:val="28"/>
+          <w:szCs w:val="36"/>
+        </w:rPr>
+        <w:t xml:space="preserve"> (pakietu </w:t>
+      </w:r>
+      <w:proofErr w:type="spellStart"/>
+      <w:r>
+        <w:rPr>
+          <w:sz w:val="28"/>
+          <w:szCs w:val="36"/>
+        </w:rPr>
+        <w:t>enums</w:t>
+      </w:r>
+      <w:proofErr w:type="spellEnd"/>
+      <w:r>
+        <w:rPr>
+          <w:sz w:val="28"/>
+          <w:szCs w:val="36"/>
+        </w:rPr>
+        <w:t>)</w:t>
+      </w:r>
+    </w:p>
+    <w:p>
+      <w:pPr>
+        <w:pStyle w:val="Akapitzlist"/>
+        <w:rPr>
           <w:sz w:val="36"/>
           <w:szCs w:val="36"/>
         </w:rPr>
-        <w:br w:type="textWrapping" w:clear="all"/>
-      </w:r>
+      </w:pPr>
+    </w:p>
+    <w:p>
+      <w:pPr>
+        <w:pStyle w:val="Akapitzlist"/>
+        <w:numPr>
+          <w:ilvl w:val="1"/>
+          <w:numId w:val="9"/>
+        </w:numPr>
+        <w:rPr>
+          <w:sz w:val="28"/>
+          <w:szCs w:val="36"/>
+        </w:rPr>
+      </w:pPr>
+      <w:r>
+        <w:rPr>
+          <w:sz w:val="36"/>
+          <w:szCs w:val="36"/>
+        </w:rPr>
+        <w:br w:type="page"/>
+      </w:r>
+      <w:r>
+        <w:rPr>
+          <w:noProof/>
+        </w:rPr>
+        <w:lastRenderedPageBreak/>
+        <w:drawing>
+          <wp:anchor distT="0" distB="0" distL="114300" distR="114300" simplePos="0" relativeHeight="251677696" behindDoc="0" locked="0" layoutInCell="1" allowOverlap="1" wp14:anchorId="32D25BD5">
+            <wp:simplePos x="0" y="0"/>
+            <wp:positionH relativeFrom="margin">
+              <wp:align>center</wp:align>
+            </wp:positionH>
+            <wp:positionV relativeFrom="margin">
+              <wp:align>center</wp:align>
+            </wp:positionV>
+            <wp:extent cx="6216015" cy="8259445"/>
+            <wp:effectExtent l="0" t="0" r="0" b="8255"/>
+            <wp:wrapTopAndBottom/>
+            <wp:docPr id="21" name="Obraz 21"/>
+            <wp:cNvGraphicFramePr>
+              <a:graphicFrameLocks xmlns:a="http://schemas.openxmlformats.org/drawingml/2006/main" noChangeAspect="1"/>
+            </wp:cNvGraphicFramePr>
+            <a:graphic xmlns:a="http://schemas.openxmlformats.org/drawingml/2006/main">
+              <a:graphicData uri="http://schemas.openxmlformats.org/drawingml/2006/picture">
+                <pic:pic xmlns:pic="http://schemas.openxmlformats.org/drawingml/2006/picture">
+                  <pic:nvPicPr>
+                    <pic:cNvPr id="1" name=""/>
+                    <pic:cNvPicPr/>
+                  </pic:nvPicPr>
+                  <pic:blipFill>
+                    <a:blip r:embed="rId22">
+                      <a:extLst>
+                        <a:ext uri="{28A0092B-C50C-407E-A947-70E740481C1C}">
+                          <a14:useLocalDpi xmlns:a14="http://schemas.microsoft.com/office/drawing/2010/main" val="0"/>
+                        </a:ext>
+                      </a:extLst>
+                    </a:blip>
+                    <a:stretch>
+                      <a:fillRect/>
+                    </a:stretch>
+                  </pic:blipFill>
+                  <pic:spPr>
+                    <a:xfrm>
+                      <a:off x="0" y="0"/>
+                      <a:ext cx="6216015" cy="8259445"/>
+                    </a:xfrm>
+                    <a:prstGeom prst="rect">
+                      <a:avLst/>
+                    </a:prstGeom>
+                  </pic:spPr>
+                </pic:pic>
+              </a:graphicData>
+            </a:graphic>
+            <wp14:sizeRelH relativeFrom="margin">
+              <wp14:pctWidth>0</wp14:pctWidth>
+            </wp14:sizeRelH>
+            <wp14:sizeRelV relativeFrom="margin">
+              <wp14:pctHeight>0</wp14:pctHeight>
+            </wp14:sizeRelV>
+          </wp:anchor>
+        </w:drawing>
+      </w:r>
+      <w:r>
+        <w:rPr>
+          <w:sz w:val="36"/>
+          <w:szCs w:val="36"/>
+        </w:rPr>
+        <w:t xml:space="preserve"> </w:t>
+      </w:r>
+      <w:r>
+        <w:rPr>
+          <w:sz w:val="28"/>
+          <w:szCs w:val="36"/>
+        </w:rPr>
+        <w:t xml:space="preserve">Diagram </w:t>
+      </w:r>
+      <w:proofErr w:type="spellStart"/>
+      <w:r>
+        <w:rPr>
+          <w:sz w:val="28"/>
+          <w:szCs w:val="36"/>
+        </w:rPr>
+        <w:t>class</w:t>
+      </w:r>
+      <w:proofErr w:type="spellEnd"/>
+      <w:r>
+        <w:rPr>
+          <w:sz w:val="28"/>
+          <w:szCs w:val="36"/>
+        </w:rPr>
+        <w:t xml:space="preserve"> pakietu </w:t>
+      </w:r>
+      <w:proofErr w:type="spellStart"/>
+      <w:r>
+        <w:rPr>
+          <w:sz w:val="28"/>
+          <w:szCs w:val="36"/>
+        </w:rPr>
+        <w:t>messages</w:t>
+      </w:r>
+      <w:proofErr w:type="spellEnd"/>
+    </w:p>
+    <w:p>
+      <w:pPr>
+        <w:tabs>
+          <w:tab w:val="left" w:pos="5180"/>
+        </w:tabs>
+      </w:pPr>
+    </w:p>
+    <w:p>
+      <w:r>
+        <w:br w:type="page"/>
+      </w:r>
+    </w:p>
+    <w:p>
+      <w:pPr>
+        <w:pStyle w:val="Akapitzlist"/>
+        <w:numPr>
+          <w:ilvl w:val="1"/>
+          <w:numId w:val="9"/>
+        </w:numPr>
+        <w:rPr>
+          <w:sz w:val="28"/>
+        </w:rPr>
+      </w:pPr>
+      <w:r>
+        <w:rPr>
+          <w:noProof/>
+          <w:sz w:val="28"/>
+        </w:rPr>
+        <w:lastRenderedPageBreak/>
+        <w:drawing>
+          <wp:anchor distT="0" distB="0" distL="114300" distR="114300" simplePos="0" relativeHeight="251678720" behindDoc="0" locked="0" layoutInCell="1" allowOverlap="1" wp14:anchorId="62AC9F3A">
+            <wp:simplePos x="0" y="0"/>
+            <wp:positionH relativeFrom="margin">
+              <wp:posOffset>-436245</wp:posOffset>
+            </wp:positionH>
+            <wp:positionV relativeFrom="margin">
+              <wp:posOffset>334010</wp:posOffset>
+            </wp:positionV>
+            <wp:extent cx="6915150" cy="2946400"/>
+            <wp:effectExtent l="0" t="0" r="0" b="6350"/>
+            <wp:wrapTopAndBottom/>
+            <wp:docPr id="22" name="Obraz 22"/>
+            <wp:cNvGraphicFramePr>
+              <a:graphicFrameLocks xmlns:a="http://schemas.openxmlformats.org/drawingml/2006/main" noChangeAspect="1"/>
+            </wp:cNvGraphicFramePr>
+            <a:graphic xmlns:a="http://schemas.openxmlformats.org/drawingml/2006/main">
+              <a:graphicData uri="http://schemas.openxmlformats.org/drawingml/2006/picture">
+                <pic:pic xmlns:pic="http://schemas.openxmlformats.org/drawingml/2006/picture">
+                  <pic:nvPicPr>
+                    <pic:cNvPr id="1" name=""/>
+                    <pic:cNvPicPr/>
+                  </pic:nvPicPr>
+                  <pic:blipFill>
+                    <a:blip r:embed="rId23">
+                      <a:extLst>
+                        <a:ext uri="{28A0092B-C50C-407E-A947-70E740481C1C}">
+                          <a14:useLocalDpi xmlns:a14="http://schemas.microsoft.com/office/drawing/2010/main" val="0"/>
+                        </a:ext>
+                      </a:extLst>
+                    </a:blip>
+                    <a:stretch>
+                      <a:fillRect/>
+                    </a:stretch>
+                  </pic:blipFill>
+                  <pic:spPr>
+                    <a:xfrm>
+                      <a:off x="0" y="0"/>
+                      <a:ext cx="6915150" cy="2946400"/>
+                    </a:xfrm>
+                    <a:prstGeom prst="rect">
+                      <a:avLst/>
+                    </a:prstGeom>
+                  </pic:spPr>
+                </pic:pic>
+              </a:graphicData>
+            </a:graphic>
+            <wp14:sizeRelH relativeFrom="margin">
+              <wp14:pctWidth>0</wp14:pctWidth>
+            </wp14:sizeRelH>
+            <wp14:sizeRelV relativeFrom="margin">
+              <wp14:pctHeight>0</wp14:pctHeight>
+            </wp14:sizeRelV>
+          </wp:anchor>
+        </w:drawing>
+      </w:r>
+      <w:r>
+        <w:rPr>
+          <w:sz w:val="28"/>
+        </w:rPr>
+        <w:t xml:space="preserve"> Diagram </w:t>
+      </w:r>
+      <w:proofErr w:type="spellStart"/>
+      <w:r>
+        <w:rPr>
+          <w:sz w:val="28"/>
+        </w:rPr>
+        <w:t>class</w:t>
+      </w:r>
+      <w:proofErr w:type="spellEnd"/>
+      <w:r>
+        <w:rPr>
+          <w:sz w:val="28"/>
+        </w:rPr>
+        <w:t xml:space="preserve"> pakietu </w:t>
+      </w:r>
+      <w:proofErr w:type="spellStart"/>
+      <w:r>
+        <w:rPr>
+          <w:sz w:val="28"/>
+        </w:rPr>
+        <w:t>multithreadProcessing</w:t>
+      </w:r>
+      <w:proofErr w:type="spellEnd"/>
+    </w:p>
+    <w:p>
+      <w:pPr>
+        <w:pStyle w:val="Akapitzlist"/>
+        <w:numPr>
+          <w:ilvl w:val="1"/>
+          <w:numId w:val="9"/>
+        </w:numPr>
+        <w:rPr>
+          <w:sz w:val="28"/>
+        </w:rPr>
+      </w:pPr>
+      <w:r>
+        <w:rPr>
+          <w:noProof/>
+        </w:rPr>
+        <w:drawing>
+          <wp:anchor distT="0" distB="0" distL="114300" distR="114300" simplePos="0" relativeHeight="251679744" behindDoc="0" locked="0" layoutInCell="1" allowOverlap="1" wp14:anchorId="1D3FF071">
+            <wp:simplePos x="0" y="0"/>
+            <wp:positionH relativeFrom="margin">
+              <wp:posOffset>-29845</wp:posOffset>
+            </wp:positionH>
+            <wp:positionV relativeFrom="margin">
+              <wp:posOffset>3515360</wp:posOffset>
+            </wp:positionV>
+            <wp:extent cx="5412105" cy="5867400"/>
+            <wp:effectExtent l="0" t="0" r="0" b="0"/>
+            <wp:wrapTopAndBottom/>
+            <wp:docPr id="24" name="Obraz 24"/>
+            <wp:cNvGraphicFramePr>
+              <a:graphicFrameLocks xmlns:a="http://schemas.openxmlformats.org/drawingml/2006/main" noChangeAspect="1"/>
+            </wp:cNvGraphicFramePr>
+            <a:graphic xmlns:a="http://schemas.openxmlformats.org/drawingml/2006/main">
+              <a:graphicData uri="http://schemas.openxmlformats.org/drawingml/2006/picture">
+                <pic:pic xmlns:pic="http://schemas.openxmlformats.org/drawingml/2006/picture">
+                  <pic:nvPicPr>
+                    <pic:cNvPr id="1" name=""/>
+                    <pic:cNvPicPr/>
+                  </pic:nvPicPr>
+                  <pic:blipFill>
+                    <a:blip r:embed="rId24">
+                      <a:extLst>
+                        <a:ext uri="{28A0092B-C50C-407E-A947-70E740481C1C}">
+                          <a14:useLocalDpi xmlns:a14="http://schemas.microsoft.com/office/drawing/2010/main" val="0"/>
+                        </a:ext>
+                      </a:extLst>
+                    </a:blip>
+                    <a:stretch>
+                      <a:fillRect/>
+                    </a:stretch>
+                  </pic:blipFill>
+                  <pic:spPr>
+                    <a:xfrm>
+                      <a:off x="0" y="0"/>
+                      <a:ext cx="5412105" cy="5867400"/>
+                    </a:xfrm>
+                    <a:prstGeom prst="rect">
+                      <a:avLst/>
+                    </a:prstGeom>
+                  </pic:spPr>
+                </pic:pic>
+              </a:graphicData>
+            </a:graphic>
+            <wp14:sizeRelH relativeFrom="margin">
+              <wp14:pctWidth>0</wp14:pctWidth>
+            </wp14:sizeRelH>
+            <wp14:sizeRelV relativeFrom="margin">
+              <wp14:pctHeight>0</wp14:pctHeight>
+            </wp14:sizeRelV>
+          </wp:anchor>
+        </w:drawing>
+      </w:r>
+      <w:r>
+        <w:rPr>
+          <w:sz w:val="28"/>
+        </w:rPr>
+        <w:t xml:space="preserve"> </w:t>
+      </w:r>
+      <w:r>
+        <w:rPr>
+          <w:sz w:val="28"/>
+        </w:rPr>
+        <w:t xml:space="preserve">Diagram </w:t>
+      </w:r>
+      <w:proofErr w:type="spellStart"/>
+      <w:r>
+        <w:rPr>
+          <w:sz w:val="28"/>
+        </w:rPr>
+        <w:t>class</w:t>
+      </w:r>
+      <w:proofErr w:type="spellEnd"/>
+      <w:r>
+        <w:rPr>
+          <w:sz w:val="28"/>
+        </w:rPr>
+        <w:t xml:space="preserve"> pakietu </w:t>
+      </w:r>
+      <w:proofErr w:type="spellStart"/>
+      <w:r>
+        <w:rPr>
+          <w:sz w:val="28"/>
+        </w:rPr>
+        <w:t>poolingMechanizm</w:t>
+      </w:r>
+      <w:proofErr w:type="spellEnd"/>
+    </w:p>
+    <w:p>
+      <w:pPr>
+        <w:pStyle w:val="Akapitzlist"/>
+        <w:numPr>
+          <w:ilvl w:val="1"/>
+          <w:numId w:val="9"/>
+        </w:numPr>
+        <w:rPr>
+          <w:sz w:val="28"/>
+        </w:rPr>
+      </w:pPr>
+      <w:r>
+        <w:rPr>
+          <w:sz w:val="28"/>
+        </w:rPr>
+        <w:br w:type="page"/>
+      </w:r>
+    </w:p>
+    <w:p>
+      <w:pPr>
+        <w:pStyle w:val="Akapitzlist"/>
+        <w:numPr>
+          <w:ilvl w:val="1"/>
+          <w:numId w:val="9"/>
+        </w:numPr>
+        <w:rPr>
+          <w:sz w:val="28"/>
+        </w:rPr>
+      </w:pPr>
+      <w:r>
+        <w:rPr>
+          <w:noProof/>
+        </w:rPr>
+        <w:lastRenderedPageBreak/>
+        <w:drawing>
+          <wp:anchor distT="0" distB="0" distL="114300" distR="114300" simplePos="0" relativeHeight="251680768" behindDoc="0" locked="0" layoutInCell="1" allowOverlap="1" wp14:anchorId="40D56AE7">
+            <wp:simplePos x="0" y="0"/>
+            <wp:positionH relativeFrom="margin">
+              <wp:align>center</wp:align>
+            </wp:positionH>
+            <wp:positionV relativeFrom="margin">
+              <wp:posOffset>241300</wp:posOffset>
+            </wp:positionV>
+            <wp:extent cx="4714875" cy="4733925"/>
+            <wp:effectExtent l="0" t="0" r="9525" b="9525"/>
+            <wp:wrapTopAndBottom/>
+            <wp:docPr id="25" name="Obraz 25"/>
+            <wp:cNvGraphicFramePr>
+              <a:graphicFrameLocks xmlns:a="http://schemas.openxmlformats.org/drawingml/2006/main" noChangeAspect="1"/>
+            </wp:cNvGraphicFramePr>
+            <a:graphic xmlns:a="http://schemas.openxmlformats.org/drawingml/2006/main">
+              <a:graphicData uri="http://schemas.openxmlformats.org/drawingml/2006/picture">
+                <pic:pic xmlns:pic="http://schemas.openxmlformats.org/drawingml/2006/picture">
+                  <pic:nvPicPr>
+                    <pic:cNvPr id="1" name=""/>
+                    <pic:cNvPicPr/>
+                  </pic:nvPicPr>
+                  <pic:blipFill>
+                    <a:blip r:embed="rId25">
+                      <a:extLst>
+                        <a:ext uri="{28A0092B-C50C-407E-A947-70E740481C1C}">
+                          <a14:useLocalDpi xmlns:a14="http://schemas.microsoft.com/office/drawing/2010/main" val="0"/>
+                        </a:ext>
+                      </a:extLst>
+                    </a:blip>
+                    <a:stretch>
+                      <a:fillRect/>
+                    </a:stretch>
+                  </pic:blipFill>
+                  <pic:spPr>
+                    <a:xfrm>
+                      <a:off x="0" y="0"/>
+                      <a:ext cx="4714875" cy="4733925"/>
+                    </a:xfrm>
+                    <a:prstGeom prst="rect">
+                      <a:avLst/>
+                    </a:prstGeom>
+                  </pic:spPr>
+                </pic:pic>
+              </a:graphicData>
+            </a:graphic>
+          </wp:anchor>
+        </w:drawing>
+      </w:r>
+      <w:r>
+        <w:rPr>
+          <w:sz w:val="28"/>
+        </w:rPr>
+        <w:t xml:space="preserve"> Diagram </w:t>
+      </w:r>
+      <w:proofErr w:type="spellStart"/>
+      <w:r>
+        <w:rPr>
+          <w:sz w:val="28"/>
+        </w:rPr>
+        <w:t>class,metod,pól</w:t>
+      </w:r>
+      <w:proofErr w:type="spellEnd"/>
+      <w:r>
+        <w:rPr>
+          <w:sz w:val="28"/>
+        </w:rPr>
+        <w:t xml:space="preserve"> pakietu </w:t>
+      </w:r>
+      <w:proofErr w:type="spellStart"/>
+      <w:r>
+        <w:rPr>
+          <w:sz w:val="28"/>
+        </w:rPr>
+        <w:t>timeClock</w:t>
+      </w:r>
+      <w:proofErr w:type="spellEnd"/>
+    </w:p>
+    <w:p>
+      <w:pPr>
+        <w:pStyle w:val="Akapitzlist"/>
+        <w:numPr>
+          <w:ilvl w:val="0"/>
+          <w:numId w:val="9"/>
+        </w:numPr>
+        <w:rPr>
+          <w:sz w:val="28"/>
+        </w:rPr>
+      </w:pPr>
+      <w:r>
+        <w:rPr>
+          <w:noProof/>
+        </w:rPr>
+        <w:drawing>
+          <wp:anchor distT="0" distB="0" distL="114300" distR="114300" simplePos="0" relativeHeight="251681792" behindDoc="0" locked="0" layoutInCell="1" allowOverlap="1" wp14:anchorId="6E410D91">
+            <wp:simplePos x="0" y="0"/>
+            <wp:positionH relativeFrom="margin">
+              <wp:posOffset>566420</wp:posOffset>
+            </wp:positionH>
+            <wp:positionV relativeFrom="margin">
+              <wp:posOffset>5236845</wp:posOffset>
+            </wp:positionV>
+            <wp:extent cx="4204335" cy="4140200"/>
+            <wp:effectExtent l="0" t="0" r="5715" b="0"/>
+            <wp:wrapTopAndBottom/>
+            <wp:docPr id="26" name="Obraz 26"/>
+            <wp:cNvGraphicFramePr>
+              <a:graphicFrameLocks xmlns:a="http://schemas.openxmlformats.org/drawingml/2006/main" noChangeAspect="1"/>
+            </wp:cNvGraphicFramePr>
+            <a:graphic xmlns:a="http://schemas.openxmlformats.org/drawingml/2006/main">
+              <a:graphicData uri="http://schemas.openxmlformats.org/drawingml/2006/picture">
+                <pic:pic xmlns:pic="http://schemas.openxmlformats.org/drawingml/2006/picture">
+                  <pic:nvPicPr>
+                    <pic:cNvPr id="1" name=""/>
+                    <pic:cNvPicPr/>
+                  </pic:nvPicPr>
+                  <pic:blipFill>
+                    <a:blip r:embed="rId26">
+                      <a:extLst>
+                        <a:ext uri="{28A0092B-C50C-407E-A947-70E740481C1C}">
+                          <a14:useLocalDpi xmlns:a14="http://schemas.microsoft.com/office/drawing/2010/main" val="0"/>
+                        </a:ext>
+                      </a:extLst>
+                    </a:blip>
+                    <a:stretch>
+                      <a:fillRect/>
+                    </a:stretch>
+                  </pic:blipFill>
+                  <pic:spPr>
+                    <a:xfrm>
+                      <a:off x="0" y="0"/>
+                      <a:ext cx="4204335" cy="4140200"/>
+                    </a:xfrm>
+                    <a:prstGeom prst="rect">
+                      <a:avLst/>
+                    </a:prstGeom>
+                  </pic:spPr>
+                </pic:pic>
+              </a:graphicData>
+            </a:graphic>
+            <wp14:sizeRelH relativeFrom="margin">
+              <wp14:pctWidth>0</wp14:pctWidth>
+            </wp14:sizeRelH>
+            <wp14:sizeRelV relativeFrom="margin">
+              <wp14:pctHeight>0</wp14:pctHeight>
+            </wp14:sizeRelV>
+          </wp:anchor>
+        </w:drawing>
+      </w:r>
+      <w:r>
+        <w:rPr>
+          <w:sz w:val="28"/>
+        </w:rPr>
+        <w:t xml:space="preserve">Diagram </w:t>
+      </w:r>
+      <w:proofErr w:type="spellStart"/>
+      <w:r>
+        <w:rPr>
+          <w:sz w:val="28"/>
+        </w:rPr>
+        <w:t>class</w:t>
+      </w:r>
+      <w:proofErr w:type="spellEnd"/>
+      <w:r>
+        <w:rPr>
+          <w:sz w:val="28"/>
+        </w:rPr>
+        <w:t xml:space="preserve"> testowych</w:t>
+      </w:r>
+    </w:p>
+    <w:p>
+      <w:pPr>
+        <w:rPr>
+          <w:sz w:val="28"/>
+        </w:rPr>
+      </w:pPr>
+      <w:r>
+        <w:rPr>
+          <w:sz w:val="28"/>
+        </w:rPr>
+        <w:br w:type="page"/>
+      </w:r>
+    </w:p>
+    <w:p>
+      <w:pPr>
+        <w:pStyle w:val="Akapitzlist"/>
+        <w:numPr>
+          <w:ilvl w:val="0"/>
+          <w:numId w:val="9"/>
+        </w:numPr>
+        <w:rPr>
+          <w:sz w:val="28"/>
+        </w:rPr>
+      </w:pPr>
+      <w:r>
+        <w:rPr>
+          <w:noProof/>
+        </w:rPr>
+        <w:lastRenderedPageBreak/>
+        <w:drawing>
+          <wp:anchor distT="0" distB="0" distL="114300" distR="114300" simplePos="0" relativeHeight="251682816" behindDoc="0" locked="0" layoutInCell="1" allowOverlap="1" wp14:anchorId="6D261E4E">
+            <wp:simplePos x="0" y="0"/>
+            <wp:positionH relativeFrom="margin">
+              <wp:align>center</wp:align>
+            </wp:positionH>
+            <wp:positionV relativeFrom="margin">
+              <wp:posOffset>319317</wp:posOffset>
+            </wp:positionV>
+            <wp:extent cx="6483350" cy="4615180"/>
+            <wp:effectExtent l="0" t="0" r="0" b="0"/>
+            <wp:wrapTopAndBottom/>
+            <wp:docPr id="27" name="Obraz 27"/>
+            <wp:cNvGraphicFramePr>
+              <a:graphicFrameLocks xmlns:a="http://schemas.openxmlformats.org/drawingml/2006/main" noChangeAspect="1"/>
+            </wp:cNvGraphicFramePr>
+            <a:graphic xmlns:a="http://schemas.openxmlformats.org/drawingml/2006/main">
+              <a:graphicData uri="http://schemas.openxmlformats.org/drawingml/2006/picture">
+                <pic:pic xmlns:pic="http://schemas.openxmlformats.org/drawingml/2006/picture">
+                  <pic:nvPicPr>
+                    <pic:cNvPr id="1" name=""/>
+                    <pic:cNvPicPr/>
+                  </pic:nvPicPr>
+                  <pic:blipFill>
+                    <a:blip r:embed="rId27">
+                      <a:extLst>
+                        <a:ext uri="{28A0092B-C50C-407E-A947-70E740481C1C}">
+                          <a14:useLocalDpi xmlns:a14="http://schemas.microsoft.com/office/drawing/2010/main" val="0"/>
+                        </a:ext>
+                      </a:extLst>
+                    </a:blip>
+                    <a:stretch>
+                      <a:fillRect/>
+                    </a:stretch>
+                  </pic:blipFill>
+                  <pic:spPr>
+                    <a:xfrm>
+                      <a:off x="0" y="0"/>
+                      <a:ext cx="6483350" cy="4615180"/>
+                    </a:xfrm>
+                    <a:prstGeom prst="rect">
+                      <a:avLst/>
+                    </a:prstGeom>
+                  </pic:spPr>
+                </pic:pic>
+              </a:graphicData>
+            </a:graphic>
+            <wp14:sizeRelH relativeFrom="margin">
+              <wp14:pctWidth>0</wp14:pctWidth>
+            </wp14:sizeRelH>
+            <wp14:sizeRelV relativeFrom="margin">
+              <wp14:pctHeight>0</wp14:pctHeight>
+            </wp14:sizeRelV>
+          </wp:anchor>
+        </w:drawing>
+      </w:r>
+      <w:r>
+        <w:rPr>
+          <w:sz w:val="28"/>
+        </w:rPr>
+        <w:t>Diagram pakietów i zależności całego projektu ( wersja produkcyjna)</w:t>
+      </w:r>
+    </w:p>
+    <w:p>
+      <w:pPr>
+        <w:ind w:left="360"/>
+        <w:rPr>
+          <w:sz w:val="28"/>
+        </w:rPr>
+      </w:pPr>
+    </w:p>
+    <w:p>
+      <w:pPr>
+        <w:pStyle w:val="Akapitzlist"/>
+        <w:numPr>
+          <w:ilvl w:val="0"/>
+          <w:numId w:val="9"/>
+        </w:numPr>
+        <w:rPr>
+          <w:sz w:val="28"/>
+        </w:rPr>
+      </w:pPr>
+      <w:r>
+        <w:rPr>
+          <w:sz w:val="28"/>
+        </w:rPr>
+        <w:t xml:space="preserve">Wymagania pliku CSV </w:t>
+      </w:r>
+    </w:p>
+    <w:p>
+      <w:pPr>
+        <w:pStyle w:val="Akapitzlist"/>
+        <w:rPr>
+          <w:sz w:val="28"/>
+        </w:rPr>
+      </w:pPr>
+      <w:r>
+        <w:rPr>
+          <w:sz w:val="28"/>
+        </w:rPr>
+        <w:t>Dobrze przygotowany plik CSV stanowi dla aplikacji</w:t>
+      </w:r>
+      <w:r>
+        <w:rPr>
+          <w:sz w:val="28"/>
+        </w:rPr>
+        <w:t xml:space="preserve"> źródło nowego słownictwa, które to każdy użytkownik może upublicznić by wszyscy użytkownicy tej aplikacji mogli czerpać z nich korzyści.</w:t>
+      </w:r>
+    </w:p>
+    <w:p>
+      <w:pPr>
+        <w:pStyle w:val="Akapitzlist"/>
+        <w:rPr>
+          <w:sz w:val="28"/>
+        </w:rPr>
+      </w:pPr>
+    </w:p>
+    <w:p>
+      <w:pPr>
+        <w:pStyle w:val="Akapitzlist"/>
+        <w:rPr>
+          <w:sz w:val="28"/>
+        </w:rPr>
+      </w:pPr>
+      <w:r>
+        <w:rPr>
+          <w:sz w:val="28"/>
+        </w:rPr>
+        <w:t>Struktura słownikowego pliku CSV:</w:t>
+      </w:r>
+    </w:p>
+    <w:p>
+      <w:pPr>
+        <w:pStyle w:val="Akapitzlist"/>
+        <w:numPr>
+          <w:ilvl w:val="0"/>
+          <w:numId w:val="12"/>
+        </w:numPr>
+        <w:rPr>
+          <w:sz w:val="28"/>
+        </w:rPr>
+      </w:pPr>
+      <w:r>
+        <w:rPr>
+          <w:sz w:val="28"/>
+        </w:rPr>
+        <w:t>Nagłówek</w:t>
+      </w:r>
+    </w:p>
+    <w:p>
+      <w:pPr>
+        <w:pStyle w:val="Akapitzlist"/>
+        <w:ind w:left="1080"/>
+        <w:rPr>
+          <w:color w:val="FF0000"/>
+          <w:sz w:val="32"/>
+        </w:rPr>
+      </w:pPr>
+      <w:r>
+        <w:rPr>
+          <w:color w:val="FF0000"/>
+          <w:sz w:val="32"/>
+        </w:rPr>
+        <w:t>Aplikacja wymaga nagłówka w postaci :</w:t>
+      </w:r>
+    </w:p>
+    <w:p>
+      <w:pPr>
+        <w:pStyle w:val="Akapitzlist"/>
+        <w:ind w:left="1080"/>
+        <w:rPr>
+          <w:sz w:val="32"/>
+        </w:rPr>
+      </w:pPr>
+      <w:r>
+        <w:rPr>
+          <w:sz w:val="32"/>
+        </w:rPr>
+        <w:t>„</w:t>
+      </w:r>
+      <w:proofErr w:type="spellStart"/>
+      <w:r>
+        <w:rPr>
+          <w:color w:val="FF0000"/>
+          <w:sz w:val="32"/>
+        </w:rPr>
+        <w:t>WordENG;WordPL</w:t>
+      </w:r>
+      <w:proofErr w:type="spellEnd"/>
+      <w:r>
+        <w:rPr>
+          <w:sz w:val="32"/>
+        </w:rPr>
+        <w:t>”</w:t>
+      </w:r>
+      <w:r>
+        <w:rPr>
+          <w:color w:val="FF0000"/>
+          <w:sz w:val="32"/>
+        </w:rPr>
+        <w:t xml:space="preserve"> </w:t>
+      </w:r>
+      <w:r>
+        <w:rPr>
+          <w:sz w:val="32"/>
+        </w:rPr>
+        <w:t>lub</w:t>
+      </w:r>
+      <w:r>
+        <w:rPr>
+          <w:color w:val="FF0000"/>
+          <w:sz w:val="32"/>
+        </w:rPr>
+        <w:t xml:space="preserve"> </w:t>
+      </w:r>
+      <w:r>
+        <w:rPr>
+          <w:sz w:val="32"/>
+        </w:rPr>
+        <w:t>„</w:t>
+      </w:r>
+      <w:proofErr w:type="spellStart"/>
+      <w:r>
+        <w:rPr>
+          <w:color w:val="FF0000"/>
+          <w:sz w:val="32"/>
+        </w:rPr>
+        <w:t>WordPL;WordENG</w:t>
+      </w:r>
+      <w:proofErr w:type="spellEnd"/>
+      <w:r>
+        <w:rPr>
+          <w:sz w:val="32"/>
+        </w:rPr>
+        <w:t>”</w:t>
+      </w:r>
+    </w:p>
+    <w:p>
+      <w:pPr>
+        <w:pStyle w:val="Akapitzlist"/>
+        <w:ind w:left="1080"/>
+        <w:rPr>
+          <w:sz w:val="28"/>
+        </w:rPr>
+      </w:pPr>
+      <w:r>
+        <w:rPr>
+          <w:sz w:val="28"/>
+        </w:rPr>
+        <w:t>O każdym innym aplikacja poinformuje że jest on błędny</w:t>
+      </w:r>
+    </w:p>
+    <w:p>
+      <w:pPr>
+        <w:pStyle w:val="Akapitzlist"/>
+        <w:numPr>
+          <w:ilvl w:val="0"/>
+          <w:numId w:val="12"/>
+        </w:numPr>
+        <w:rPr>
+          <w:sz w:val="28"/>
+        </w:rPr>
+      </w:pPr>
+      <w:r>
+        <w:rPr>
+          <w:sz w:val="28"/>
+        </w:rPr>
+        <w:t>treść</w:t>
+      </w:r>
+    </w:p>
+    <w:p>
+      <w:pPr>
+        <w:pStyle w:val="Akapitzlist"/>
+        <w:rPr>
+          <w:sz w:val="32"/>
+        </w:rPr>
+      </w:pPr>
+      <w:r>
+        <w:rPr>
+          <w:sz w:val="32"/>
+        </w:rPr>
+        <w:t xml:space="preserve">przykład dla nagłówka </w:t>
+      </w:r>
+      <w:r>
+        <w:rPr>
+          <w:sz w:val="32"/>
+        </w:rPr>
+        <w:t>„</w:t>
+      </w:r>
+      <w:proofErr w:type="spellStart"/>
+      <w:r>
+        <w:rPr>
+          <w:color w:val="FF0000"/>
+          <w:sz w:val="32"/>
+        </w:rPr>
+        <w:t>WordENG;WordPL</w:t>
+      </w:r>
+      <w:proofErr w:type="spellEnd"/>
+      <w:r>
+        <w:rPr>
+          <w:sz w:val="32"/>
+        </w:rPr>
+        <w:t>”</w:t>
+      </w:r>
+      <w:r>
+        <w:rPr>
+          <w:sz w:val="32"/>
+        </w:rPr>
+        <w:t>:</w:t>
+      </w:r>
+    </w:p>
+    <w:p>
+      <w:pPr>
+        <w:pStyle w:val="Akapitzlist"/>
+        <w:rPr>
+          <w:sz w:val="28"/>
+        </w:rPr>
+      </w:pPr>
+      <w:r>
+        <w:rPr>
+          <w:sz w:val="28"/>
+        </w:rPr>
+        <w:t xml:space="preserve">to </w:t>
+      </w:r>
+      <w:proofErr w:type="spellStart"/>
+      <w:r>
+        <w:rPr>
+          <w:sz w:val="28"/>
+        </w:rPr>
+        <w:t>employ;zatrudniać</w:t>
+      </w:r>
+      <w:proofErr w:type="spellEnd"/>
+    </w:p>
+    <w:p>
+      <w:pPr>
+        <w:pStyle w:val="Akapitzlist"/>
+        <w:rPr>
+          <w:sz w:val="28"/>
+        </w:rPr>
+      </w:pPr>
+      <w:r>
+        <w:rPr>
+          <w:sz w:val="28"/>
+        </w:rPr>
+        <w:t xml:space="preserve">to </w:t>
+      </w:r>
+      <w:proofErr w:type="spellStart"/>
+      <w:r>
+        <w:rPr>
+          <w:sz w:val="28"/>
+        </w:rPr>
+        <w:t>employ</w:t>
+      </w:r>
+      <w:r>
+        <w:rPr>
+          <w:sz w:val="28"/>
+        </w:rPr>
+        <w:t>;zatrudnić</w:t>
+      </w:r>
+      <w:proofErr w:type="spellEnd"/>
+    </w:p>
+    <w:p>
+      <w:pPr>
+        <w:pStyle w:val="Akapitzlist"/>
+        <w:rPr>
+          <w:sz w:val="28"/>
+        </w:rPr>
+      </w:pPr>
+      <w:r>
+        <w:rPr>
+          <w:sz w:val="28"/>
+        </w:rPr>
+        <w:t>….</w:t>
+      </w:r>
+    </w:p>
+    <w:p>
+      <w:pPr>
+        <w:pStyle w:val="Akapitzlist"/>
+        <w:rPr>
+          <w:sz w:val="28"/>
+        </w:rPr>
+      </w:pPr>
+      <w:r>
+        <w:rPr>
+          <w:sz w:val="28"/>
+        </w:rPr>
+        <w:t>przykład dla nagłówka „</w:t>
+      </w:r>
+      <w:proofErr w:type="spellStart"/>
+      <w:r>
+        <w:rPr>
+          <w:color w:val="FF0000"/>
+          <w:sz w:val="28"/>
+        </w:rPr>
+        <w:t>WordPL;WordENG</w:t>
+      </w:r>
+      <w:proofErr w:type="spellEnd"/>
+      <w:r>
+        <w:rPr>
+          <w:sz w:val="28"/>
+        </w:rPr>
+        <w:t>”:</w:t>
+      </w:r>
+    </w:p>
+    <w:p>
+      <w:pPr>
+        <w:pStyle w:val="Akapitzlist"/>
+        <w:rPr>
+          <w:sz w:val="28"/>
+        </w:rPr>
+      </w:pPr>
+      <w:proofErr w:type="spellStart"/>
+      <w:r>
+        <w:rPr>
+          <w:sz w:val="28"/>
+        </w:rPr>
+        <w:t>zatrudniać;to</w:t>
+      </w:r>
+      <w:proofErr w:type="spellEnd"/>
+      <w:r>
+        <w:rPr>
+          <w:sz w:val="28"/>
+        </w:rPr>
+        <w:t xml:space="preserve"> emploi</w:t>
+      </w:r>
+    </w:p>
+    <w:p>
+      <w:pPr>
+        <w:pStyle w:val="Akapitzlist"/>
+        <w:rPr>
+          <w:sz w:val="28"/>
+        </w:rPr>
+      </w:pPr>
+      <w:proofErr w:type="spellStart"/>
+      <w:r>
+        <w:rPr>
+          <w:sz w:val="28"/>
+        </w:rPr>
+        <w:t>zatrudnić;to</w:t>
+      </w:r>
+      <w:proofErr w:type="spellEnd"/>
+      <w:r>
+        <w:rPr>
+          <w:sz w:val="28"/>
+        </w:rPr>
+        <w:t xml:space="preserve"> </w:t>
+      </w:r>
+      <w:proofErr w:type="spellStart"/>
+      <w:r>
+        <w:rPr>
+          <w:sz w:val="28"/>
+        </w:rPr>
+        <w:t>employ</w:t>
+      </w:r>
+      <w:bookmarkStart w:id="0" w:name="_GoBack"/>
+      <w:bookmarkEnd w:id="0"/>
+      <w:proofErr w:type="spellEnd"/>
     </w:p>
     <w:sectPr>
       <w:pgSz w:w="11906" w:h="16838"/>
@@ -2580,7 +3456,7 @@
   <w:abstractNum w:abstractNumId="4" w15:restartNumberingAfterBreak="0">
     <w:nsid w:val="3F611F56"/>
     <w:multiLevelType w:val="hybridMultilevel"/>
-    <w:tmpl w:val="16925FAA"/>
+    <w:tmpl w:val="EB047F58"/>
     <w:lvl w:ilvl="0" w:tplc="04150001">
       <w:start w:val="1"/>
       <w:numFmt w:val="bullet"/>
@@ -2692,9 +3568,9 @@
   </w:abstractNum>
   <w:abstractNum w:abstractNumId="5" w15:restartNumberingAfterBreak="0">
     <w:nsid w:val="40181AAC"/>
-    <w:multiLevelType w:val="hybridMultilevel"/>
-    <w:tmpl w:val="FBA69D5C"/>
-    <w:lvl w:ilvl="0" w:tplc="0415000F">
+    <w:multiLevelType w:val="multilevel"/>
+    <w:tmpl w:val="F13624B8"/>
+    <w:lvl w:ilvl="0">
       <w:start w:val="1"/>
       <w:numFmt w:val="decimal"/>
       <w:lvlText w:val="%1."/>
@@ -2706,77 +3582,111 @@
         <w:rFonts w:hint="default"/>
       </w:rPr>
     </w:lvl>
-    <w:lvl w:ilvl="1" w:tplc="04150019" w:tentative="1">
-      <w:start w:val="1"/>
-      <w:numFmt w:val="lowerLetter"/>
-      <w:lvlText w:val="%2."/>
-      <w:lvlJc w:val="left"/>
-      <w:pPr>
-        <w:ind w:left="1440" w:hanging="360"/>
-      </w:pPr>
-    </w:lvl>
-    <w:lvl w:ilvl="2" w:tplc="0415001B" w:tentative="1">
-      <w:start w:val="1"/>
-      <w:numFmt w:val="lowerRoman"/>
-      <w:lvlText w:val="%3."/>
-      <w:lvlJc w:val="right"/>
-      <w:pPr>
-        <w:ind w:left="2160" w:hanging="180"/>
-      </w:pPr>
-    </w:lvl>
-    <w:lvl w:ilvl="3" w:tplc="0415000F" w:tentative="1">
+    <w:lvl w:ilvl="1">
       <w:start w:val="1"/>
       <w:numFmt w:val="decimal"/>
-      <w:lvlText w:val="%4."/>
-      <w:lvlJc w:val="left"/>
-      <w:pPr>
-        <w:ind w:left="2880" w:hanging="360"/>
-      </w:pPr>
-    </w:lvl>
-    <w:lvl w:ilvl="4" w:tplc="04150019" w:tentative="1">
-      <w:start w:val="1"/>
-      <w:numFmt w:val="lowerLetter"/>
-      <w:lvlText w:val="%5."/>
-      <w:lvlJc w:val="left"/>
-      <w:pPr>
-        <w:ind w:left="3600" w:hanging="360"/>
-      </w:pPr>
-    </w:lvl>
-    <w:lvl w:ilvl="5" w:tplc="0415001B" w:tentative="1">
-      <w:start w:val="1"/>
-      <w:numFmt w:val="lowerRoman"/>
-      <w:lvlText w:val="%6."/>
-      <w:lvlJc w:val="right"/>
-      <w:pPr>
-        <w:ind w:left="4320" w:hanging="180"/>
-      </w:pPr>
-    </w:lvl>
-    <w:lvl w:ilvl="6" w:tplc="0415000F" w:tentative="1">
+      <w:isLgl/>
+      <w:lvlText w:val="%1.%2"/>
+      <w:lvlJc w:val="left"/>
+      <w:pPr>
+        <w:ind w:left="720" w:hanging="360"/>
+      </w:pPr>
+      <w:rPr>
+        <w:rFonts w:hint="default"/>
+        <w:sz w:val="28"/>
+        <w:szCs w:val="28"/>
+      </w:rPr>
+    </w:lvl>
+    <w:lvl w:ilvl="2">
       <w:start w:val="1"/>
       <w:numFmt w:val="decimal"/>
-      <w:lvlText w:val="%7."/>
-      <w:lvlJc w:val="left"/>
-      <w:pPr>
-        <w:ind w:left="5040" w:hanging="360"/>
-      </w:pPr>
-    </w:lvl>
-    <w:lvl w:ilvl="7" w:tplc="04150019" w:tentative="1">
-      <w:start w:val="1"/>
-      <w:numFmt w:val="lowerLetter"/>
-      <w:lvlText w:val="%8."/>
-      <w:lvlJc w:val="left"/>
-      <w:pPr>
-        <w:ind w:left="5760" w:hanging="360"/>
-      </w:pPr>
-    </w:lvl>
-    <w:lvl w:ilvl="8" w:tplc="0415001B" w:tentative="1">
-      <w:start w:val="1"/>
-      <w:numFmt w:val="lowerRoman"/>
-      <w:lvlText w:val="%9."/>
-      <w:lvlJc w:val="right"/>
-      <w:pPr>
-        <w:ind w:left="6480" w:hanging="180"/>
-      </w:pPr>
+      <w:isLgl/>
+      <w:lvlText w:val="%1.%2.%3"/>
+      <w:lvlJc w:val="left"/>
+      <w:pPr>
+        <w:ind w:left="1080" w:hanging="720"/>
+      </w:pPr>
+      <w:rPr>
+        <w:rFonts w:hint="default"/>
+      </w:rPr>
+    </w:lvl>
+    <w:lvl w:ilvl="3">
+      <w:start w:val="1"/>
+      <w:numFmt w:val="decimal"/>
+      <w:isLgl/>
+      <w:lvlText w:val="%1.%2.%3.%4"/>
+      <w:lvlJc w:val="left"/>
+      <w:pPr>
+        <w:ind w:left="1080" w:hanging="720"/>
+      </w:pPr>
+      <w:rPr>
+        <w:rFonts w:hint="default"/>
+      </w:rPr>
+    </w:lvl>
+    <w:lvl w:ilvl="4">
+      <w:start w:val="1"/>
+      <w:numFmt w:val="decimal"/>
+      <w:isLgl/>
+      <w:lvlText w:val="%1.%2.%3.%4.%5"/>
+      <w:lvlJc w:val="left"/>
+      <w:pPr>
+        <w:ind w:left="1440" w:hanging="1080"/>
+      </w:pPr>
+      <w:rPr>
+        <w:rFonts w:hint="default"/>
+      </w:rPr>
+    </w:lvl>
+    <w:lvl w:ilvl="5">
+      <w:start w:val="1"/>
+      <w:numFmt w:val="decimal"/>
+      <w:isLgl/>
+      <w:lvlText w:val="%1.%2.%3.%4.%5.%6"/>
+      <w:lvlJc w:val="left"/>
+      <w:pPr>
+        <w:ind w:left="1440" w:hanging="1080"/>
+      </w:pPr>
+      <w:rPr>
+        <w:rFonts w:hint="default"/>
+      </w:rPr>
+    </w:lvl>
+    <w:lvl w:ilvl="6">
+      <w:start w:val="1"/>
+      <w:numFmt w:val="decimal"/>
+      <w:isLgl/>
+      <w:lvlText w:val="%1.%2.%3.%4.%5.%6.%7"/>
+      <w:lvlJc w:val="left"/>
+      <w:pPr>
+        <w:ind w:left="1800" w:hanging="1440"/>
+      </w:pPr>
+      <w:rPr>
+        <w:rFonts w:hint="default"/>
+      </w:rPr>
+    </w:lvl>
+    <w:lvl w:ilvl="7">
+      <w:start w:val="1"/>
+      <w:numFmt w:val="decimal"/>
+      <w:isLgl/>
+      <w:lvlText w:val="%1.%2.%3.%4.%5.%6.%7.%8"/>
+      <w:lvlJc w:val="left"/>
+      <w:pPr>
+        <w:ind w:left="1800" w:hanging="1440"/>
+      </w:pPr>
+      <w:rPr>
+        <w:rFonts w:hint="default"/>
+      </w:rPr>
+    </w:lvl>
+    <w:lvl w:ilvl="8">
+      <w:start w:val="1"/>
+      <w:numFmt w:val="decimal"/>
+      <w:isLgl/>
+      <w:lvlText w:val="%1.%2.%3.%4.%5.%6.%7.%8.%9"/>
+      <w:lvlJc w:val="left"/>
+      <w:pPr>
+        <w:ind w:left="1800" w:hanging="1440"/>
+      </w:pPr>
+      <w:rPr>
+        <w:rFonts w:hint="default"/>
+      </w:rPr>
     </w:lvl>
   </w:abstractNum>
   <w:abstractNum w:abstractNumId="6" w15:restartNumberingAfterBreak="0">
@@ -3065,6 +3975,92 @@
     </w:lvl>
   </w:abstractNum>
   <w:abstractNum w:abstractNumId="9" w15:restartNumberingAfterBreak="0">
+    <w:nsid w:val="65F405AC"/>
+    <w:multiLevelType w:val="hybridMultilevel"/>
+    <w:tmpl w:val="7DD83828"/>
+    <w:lvl w:ilvl="0" w:tplc="0415000F">
+      <w:start w:val="1"/>
+      <w:numFmt w:val="decimal"/>
+      <w:lvlText w:val="%1."/>
+      <w:lvlJc w:val="left"/>
+      <w:pPr>
+        <w:ind w:left="720" w:hanging="360"/>
+      </w:pPr>
+    </w:lvl>
+    <w:lvl w:ilvl="1" w:tplc="04150019" w:tentative="1">
+      <w:start w:val="1"/>
+      <w:numFmt w:val="lowerLetter"/>
+      <w:lvlText w:val="%2."/>
+      <w:lvlJc w:val="left"/>
+      <w:pPr>
+        <w:ind w:left="1440" w:hanging="360"/>
+      </w:pPr>
+    </w:lvl>
+    <w:lvl w:ilvl="2" w:tplc="0415001B" w:tentative="1">
+      <w:start w:val="1"/>
+      <w:numFmt w:val="lowerRoman"/>
+      <w:lvlText w:val="%3."/>
+      <w:lvlJc w:val="right"/>
+      <w:pPr>
+        <w:ind w:left="2160" w:hanging="180"/>
+      </w:pPr>
+    </w:lvl>
+    <w:lvl w:ilvl="3" w:tplc="0415000F" w:tentative="1">
+      <w:start w:val="1"/>
+      <w:numFmt w:val="decimal"/>
+      <w:lvlText w:val="%4."/>
+      <w:lvlJc w:val="left"/>
+      <w:pPr>
+        <w:ind w:left="2880" w:hanging="360"/>
+      </w:pPr>
+    </w:lvl>
+    <w:lvl w:ilvl="4" w:tplc="04150019" w:tentative="1">
+      <w:start w:val="1"/>
+      <w:numFmt w:val="lowerLetter"/>
+      <w:lvlText w:val="%5."/>
+      <w:lvlJc w:val="left"/>
+      <w:pPr>
+        <w:ind w:left="3600" w:hanging="360"/>
+      </w:pPr>
+    </w:lvl>
+    <w:lvl w:ilvl="5" w:tplc="0415001B" w:tentative="1">
+      <w:start w:val="1"/>
+      <w:numFmt w:val="lowerRoman"/>
+      <w:lvlText w:val="%6."/>
+      <w:lvlJc w:val="right"/>
+      <w:pPr>
+        <w:ind w:left="4320" w:hanging="180"/>
+      </w:pPr>
+    </w:lvl>
+    <w:lvl w:ilvl="6" w:tplc="0415000F" w:tentative="1">
+      <w:start w:val="1"/>
+      <w:numFmt w:val="decimal"/>
+      <w:lvlText w:val="%7."/>
+      <w:lvlJc w:val="left"/>
+      <w:pPr>
+        <w:ind w:left="5040" w:hanging="360"/>
+      </w:pPr>
+    </w:lvl>
+    <w:lvl w:ilvl="7" w:tplc="04150019" w:tentative="1">
+      <w:start w:val="1"/>
+      <w:numFmt w:val="lowerLetter"/>
+      <w:lvlText w:val="%8."/>
+      <w:lvlJc w:val="left"/>
+      <w:pPr>
+        <w:ind w:left="5760" w:hanging="360"/>
+      </w:pPr>
+    </w:lvl>
+    <w:lvl w:ilvl="8" w:tplc="0415001B" w:tentative="1">
+      <w:start w:val="1"/>
+      <w:numFmt w:val="lowerRoman"/>
+      <w:lvlText w:val="%9."/>
+      <w:lvlJc w:val="right"/>
+      <w:pPr>
+        <w:ind w:left="6480" w:hanging="180"/>
+      </w:pPr>
+    </w:lvl>
+  </w:abstractNum>
+  <w:abstractNum w:abstractNumId="10" w15:restartNumberingAfterBreak="0">
     <w:nsid w:val="67796B6E"/>
     <w:multiLevelType w:val="hybridMultilevel"/>
     <w:tmpl w:val="829E70DA"/>
@@ -3177,7 +4173,93 @@
       </w:rPr>
     </w:lvl>
   </w:abstractNum>
-  <w:abstractNum w:abstractNumId="10" w15:restartNumberingAfterBreak="0">
+  <w:abstractNum w:abstractNumId="11" w15:restartNumberingAfterBreak="0">
+    <w:nsid w:val="68491633"/>
+    <w:multiLevelType w:val="multilevel"/>
+    <w:tmpl w:val="0415001D"/>
+    <w:lvl w:ilvl="0">
+      <w:start w:val="1"/>
+      <w:numFmt w:val="decimal"/>
+      <w:lvlText w:val="%1)"/>
+      <w:lvlJc w:val="left"/>
+      <w:pPr>
+        <w:ind w:left="360" w:hanging="360"/>
+      </w:pPr>
+    </w:lvl>
+    <w:lvl w:ilvl="1">
+      <w:start w:val="1"/>
+      <w:numFmt w:val="lowerLetter"/>
+      <w:lvlText w:val="%2)"/>
+      <w:lvlJc w:val="left"/>
+      <w:pPr>
+        <w:ind w:left="720" w:hanging="360"/>
+      </w:pPr>
+    </w:lvl>
+    <w:lvl w:ilvl="2">
+      <w:start w:val="1"/>
+      <w:numFmt w:val="lowerRoman"/>
+      <w:lvlText w:val="%3)"/>
+      <w:lvlJc w:val="left"/>
+      <w:pPr>
+        <w:ind w:left="1080" w:hanging="360"/>
+      </w:pPr>
+    </w:lvl>
+    <w:lvl w:ilvl="3">
+      <w:start w:val="1"/>
+      <w:numFmt w:val="decimal"/>
+      <w:lvlText w:val="(%4)"/>
+      <w:lvlJc w:val="left"/>
+      <w:pPr>
+        <w:ind w:left="1440" w:hanging="360"/>
+      </w:pPr>
+    </w:lvl>
+    <w:lvl w:ilvl="4">
+      <w:start w:val="1"/>
+      <w:numFmt w:val="lowerLetter"/>
+      <w:lvlText w:val="(%5)"/>
+      <w:lvlJc w:val="left"/>
+      <w:pPr>
+        <w:ind w:left="1800" w:hanging="360"/>
+      </w:pPr>
+    </w:lvl>
+    <w:lvl w:ilvl="5">
+      <w:start w:val="1"/>
+      <w:numFmt w:val="lowerRoman"/>
+      <w:lvlText w:val="(%6)"/>
+      <w:lvlJc w:val="left"/>
+      <w:pPr>
+        <w:ind w:left="2160" w:hanging="360"/>
+      </w:pPr>
+    </w:lvl>
+    <w:lvl w:ilvl="6">
+      <w:start w:val="1"/>
+      <w:numFmt w:val="decimal"/>
+      <w:lvlText w:val="%7."/>
+      <w:lvlJc w:val="left"/>
+      <w:pPr>
+        <w:ind w:left="2520" w:hanging="360"/>
+      </w:pPr>
+    </w:lvl>
+    <w:lvl w:ilvl="7">
+      <w:start w:val="1"/>
+      <w:numFmt w:val="lowerLetter"/>
+      <w:lvlText w:val="%8."/>
+      <w:lvlJc w:val="left"/>
+      <w:pPr>
+        <w:ind w:left="2880" w:hanging="360"/>
+      </w:pPr>
+    </w:lvl>
+    <w:lvl w:ilvl="8">
+      <w:start w:val="1"/>
+      <w:numFmt w:val="lowerRoman"/>
+      <w:lvlText w:val="%9."/>
+      <w:lvlJc w:val="left"/>
+      <w:pPr>
+        <w:ind w:left="3240" w:hanging="360"/>
+      </w:pPr>
+    </w:lvl>
+  </w:abstractNum>
+  <w:abstractNum w:abstractNumId="12" w15:restartNumberingAfterBreak="0">
     <w:nsid w:val="6B655AC8"/>
     <w:multiLevelType w:val="hybridMultilevel"/>
     <w:tmpl w:val="2AB48364"/>
@@ -3266,7 +4348,7 @@
       </w:pPr>
     </w:lvl>
   </w:abstractNum>
-  <w:abstractNum w:abstractNumId="11" w15:restartNumberingAfterBreak="0">
+  <w:abstractNum w:abstractNumId="13" w15:restartNumberingAfterBreak="0">
     <w:nsid w:val="707B7F87"/>
     <w:multiLevelType w:val="hybridMultilevel"/>
     <w:tmpl w:val="746A8588"/>
@@ -3352,7 +4434,7 @@
       </w:pPr>
     </w:lvl>
   </w:abstractNum>
-  <w:abstractNum w:abstractNumId="12" w15:restartNumberingAfterBreak="0">
+  <w:abstractNum w:abstractNumId="14" w15:restartNumberingAfterBreak="0">
     <w:nsid w:val="7EFB3B04"/>
     <w:multiLevelType w:val="hybridMultilevel"/>
     <w:tmpl w:val="3F365908"/>
@@ -3451,7 +4533,7 @@
     <w:abstractNumId w:val="0"/>
   </w:num>
   <w:num w:numId="4">
-    <w:abstractNumId w:val="11"/>
+    <w:abstractNumId w:val="13"/>
   </w:num>
   <w:num w:numId="5">
     <w:abstractNumId w:val="1"/>
@@ -3460,10 +4542,10 @@
     <w:abstractNumId w:val="8"/>
   </w:num>
   <w:num w:numId="7">
-    <w:abstractNumId w:val="12"/>
+    <w:abstractNumId w:val="14"/>
   </w:num>
   <w:num w:numId="8">
-    <w:abstractNumId w:val="10"/>
+    <w:abstractNumId w:val="12"/>
   </w:num>
   <w:num w:numId="9">
     <w:abstractNumId w:val="5"/>
@@ -3472,13 +4554,19 @@
     <w:abstractNumId w:val="2"/>
   </w:num>
   <w:num w:numId="11">
-    <w:abstractNumId w:val="9"/>
+    <w:abstractNumId w:val="10"/>
   </w:num>
   <w:num w:numId="12">
     <w:abstractNumId w:val="4"/>
   </w:num>
   <w:num w:numId="13">
     <w:abstractNumId w:val="6"/>
+  </w:num>
+  <w:num w:numId="14">
+    <w:abstractNumId w:val="9"/>
+  </w:num>
+  <w:num w:numId="15">
+    <w:abstractNumId w:val="11"/>
   </w:num>
 </w:numbering>
 </file>
@@ -4266,7 +5354,7 @@
 </file>
 
 <file path=customXml/itemProps1.xml><?xml version="1.0" encoding="utf-8"?>
-<ds:datastoreItem xmlns:ds="http://schemas.openxmlformats.org/officeDocument/2006/customXml" ds:itemID="{04ACA8D1-1DB5-493B-8372-46BF6F9DB051}">
+<ds:datastoreItem xmlns:ds="http://schemas.openxmlformats.org/officeDocument/2006/customXml" ds:itemID="{D030D4D8-389B-488B-8FB1-C8FA05F6FAB8}">
   <ds:schemaRefs>
     <ds:schemaRef ds:uri="http://schemas.openxmlformats.org/officeDocument/2006/bibliography"/>
   </ds:schemaRefs>

</xml_diff>